<commit_message>
[2025-12-23] .\Assignment.docx, .pdf : Added group c codes.
</commit_message>
<xml_diff>
--- a/assignment-primary/Assignment.docx
+++ b/assignment-primary/Assignment.docx
@@ -8539,6 +8539,7 @@
       <w:r>
         <w:rPr>
           <w:rFonts w:ascii="Times New Roman" w:hAnsi="Times New Roman" w:cs="Times New Roman"/>
+          <w:noProof/>
           <w:sz w:val="24"/>
           <w:szCs w:val="24"/>
         </w:rPr>
@@ -8695,6 +8696,7 @@
       <w:r>
         <w:rPr>
           <w:rFonts w:ascii="Times New Roman" w:hAnsi="Times New Roman" w:cs="Times New Roman"/>
+          <w:noProof/>
           <w:sz w:val="24"/>
           <w:szCs w:val="24"/>
         </w:rPr>
@@ -10537,6 +10539,7 @@
           <w:rFonts w:ascii="Times New Roman" w:hAnsi="Times New Roman" w:cs="Times New Roman"/>
           <w:b/>
           <w:bCs/>
+          <w:noProof/>
           <w:sz w:val="24"/>
           <w:szCs w:val="24"/>
           <w:u w:val="single"/>
@@ -10693,6 +10696,7 @@
           <w:rFonts w:ascii="Times New Roman" w:hAnsi="Times New Roman" w:cs="Times New Roman"/>
           <w:b/>
           <w:bCs/>
+          <w:noProof/>
           <w:sz w:val="24"/>
           <w:szCs w:val="24"/>
           <w:u w:val="single"/>
@@ -12910,6 +12914,7 @@
       <w:r>
         <w:rPr>
           <w:rFonts w:ascii="Cascadia Code" w:hAnsi="Cascadia Code" w:cs="Cascadia Code"/>
+          <w:noProof/>
           <w:sz w:val="18"/>
           <w:szCs w:val="18"/>
         </w:rPr>
@@ -12980,6 +12985,7 @@
       <w:r>
         <w:rPr>
           <w:rFonts w:ascii="Cascadia Code" w:hAnsi="Cascadia Code" w:cs="Cascadia Code"/>
+          <w:noProof/>
           <w:sz w:val="18"/>
           <w:szCs w:val="18"/>
         </w:rPr>
@@ -13038,6 +13044,3210 @@
           </wp:anchor>
         </w:drawing>
       </w:r>
+    </w:p>
+    <w:p>
+      <w:pPr>
+        <w:rPr>
+          <w:rFonts w:ascii="Cascadia Code" w:hAnsi="Cascadia Code" w:cs="Cascadia Code"/>
+          <w:sz w:val="18"/>
+          <w:szCs w:val="18"/>
+        </w:rPr>
+      </w:pPr>
+    </w:p>
+    <w:p>
+      <w:pPr>
+        <w:rPr>
+          <w:rFonts w:ascii="Cascadia Code" w:hAnsi="Cascadia Code" w:cs="Cascadia Code"/>
+          <w:sz w:val="18"/>
+          <w:szCs w:val="18"/>
+        </w:rPr>
+      </w:pPr>
+    </w:p>
+    <w:p>
+      <w:pPr>
+        <w:rPr>
+          <w:rFonts w:ascii="Cascadia Code" w:hAnsi="Cascadia Code" w:cs="Cascadia Code"/>
+          <w:sz w:val="18"/>
+          <w:szCs w:val="18"/>
+        </w:rPr>
+      </w:pPr>
+    </w:p>
+    <w:p>
+      <w:pPr>
+        <w:rPr>
+          <w:rFonts w:ascii="Cascadia Code" w:hAnsi="Cascadia Code" w:cs="Cascadia Code"/>
+          <w:sz w:val="18"/>
+          <w:szCs w:val="18"/>
+        </w:rPr>
+      </w:pPr>
+    </w:p>
+    <w:p>
+      <w:pPr>
+        <w:rPr>
+          <w:rFonts w:ascii="Cascadia Code" w:hAnsi="Cascadia Code" w:cs="Cascadia Code"/>
+          <w:sz w:val="18"/>
+          <w:szCs w:val="18"/>
+        </w:rPr>
+      </w:pPr>
+    </w:p>
+    <w:p>
+      <w:pPr>
+        <w:rPr>
+          <w:rFonts w:ascii="Cascadia Code" w:hAnsi="Cascadia Code" w:cs="Cascadia Code"/>
+          <w:sz w:val="18"/>
+          <w:szCs w:val="18"/>
+        </w:rPr>
+      </w:pPr>
+    </w:p>
+    <w:p>
+      <w:pPr>
+        <w:rPr>
+          <w:rFonts w:ascii="Cascadia Code" w:hAnsi="Cascadia Code" w:cs="Cascadia Code"/>
+          <w:sz w:val="18"/>
+          <w:szCs w:val="18"/>
+        </w:rPr>
+      </w:pPr>
+    </w:p>
+    <w:p>
+      <w:pPr>
+        <w:rPr>
+          <w:rFonts w:ascii="Cascadia Code" w:hAnsi="Cascadia Code" w:cs="Cascadia Code"/>
+          <w:sz w:val="18"/>
+          <w:szCs w:val="18"/>
+        </w:rPr>
+      </w:pPr>
+    </w:p>
+    <w:p>
+      <w:pPr>
+        <w:rPr>
+          <w:rFonts w:ascii="Cascadia Code" w:hAnsi="Cascadia Code" w:cs="Cascadia Code"/>
+          <w:sz w:val="18"/>
+          <w:szCs w:val="18"/>
+        </w:rPr>
+      </w:pPr>
+    </w:p>
+    <w:p>
+      <w:pPr>
+        <w:rPr>
+          <w:rFonts w:ascii="Cascadia Code" w:hAnsi="Cascadia Code" w:cs="Cascadia Code"/>
+          <w:sz w:val="18"/>
+          <w:szCs w:val="18"/>
+        </w:rPr>
+      </w:pPr>
+    </w:p>
+    <w:p>
+      <w:pPr>
+        <w:rPr>
+          <w:rFonts w:ascii="Cascadia Code" w:hAnsi="Cascadia Code" w:cs="Cascadia Code"/>
+          <w:sz w:val="18"/>
+          <w:szCs w:val="18"/>
+        </w:rPr>
+      </w:pPr>
+    </w:p>
+    <w:p>
+      <w:pPr>
+        <w:rPr>
+          <w:rFonts w:ascii="Cascadia Code" w:hAnsi="Cascadia Code" w:cs="Cascadia Code"/>
+          <w:sz w:val="18"/>
+          <w:szCs w:val="18"/>
+        </w:rPr>
+      </w:pPr>
+    </w:p>
+    <w:p>
+      <w:pPr>
+        <w:rPr>
+          <w:rFonts w:ascii="Cascadia Code" w:hAnsi="Cascadia Code" w:cs="Cascadia Code"/>
+          <w:sz w:val="18"/>
+          <w:szCs w:val="18"/>
+        </w:rPr>
+      </w:pPr>
+    </w:p>
+    <w:p>
+      <w:pPr>
+        <w:rPr>
+          <w:rFonts w:ascii="Cascadia Code" w:hAnsi="Cascadia Code" w:cs="Cascadia Code"/>
+          <w:sz w:val="18"/>
+          <w:szCs w:val="18"/>
+        </w:rPr>
+      </w:pPr>
+    </w:p>
+    <w:p>
+      <w:pPr>
+        <w:rPr>
+          <w:rFonts w:ascii="Cascadia Code" w:hAnsi="Cascadia Code" w:cs="Cascadia Code"/>
+          <w:sz w:val="18"/>
+          <w:szCs w:val="18"/>
+        </w:rPr>
+      </w:pPr>
+    </w:p>
+    <w:p>
+      <w:pPr>
+        <w:rPr>
+          <w:rFonts w:ascii="Cascadia Code" w:hAnsi="Cascadia Code" w:cs="Cascadia Code"/>
+          <w:sz w:val="18"/>
+          <w:szCs w:val="18"/>
+        </w:rPr>
+      </w:pPr>
+    </w:p>
+    <w:p>
+      <w:pPr>
+        <w:tabs>
+          <w:tab w:val="left" w:pos="7481"/>
+        </w:tabs>
+        <w:rPr>
+          <w:rFonts w:ascii="Cascadia Code" w:hAnsi="Cascadia Code" w:cs="Cascadia Code"/>
+          <w:sz w:val="18"/>
+          <w:szCs w:val="18"/>
+        </w:rPr>
+      </w:pPr>
+      <w:r>
+        <w:rPr>
+          <w:rFonts w:ascii="Cascadia Code" w:hAnsi="Cascadia Code" w:cs="Cascadia Code"/>
+          <w:sz w:val="18"/>
+          <w:szCs w:val="18"/>
+        </w:rPr>
+        <w:tab/>
+      </w:r>
+    </w:p>
+    <w:p>
+      <w:pPr>
+        <w:rPr>
+          <w:rFonts w:ascii="Cascadia Code" w:hAnsi="Cascadia Code" w:cs="Cascadia Code"/>
+          <w:sz w:val="18"/>
+          <w:szCs w:val="18"/>
+        </w:rPr>
+      </w:pPr>
+      <w:r>
+        <w:rPr>
+          <w:rFonts w:ascii="Cascadia Code" w:hAnsi="Cascadia Code" w:cs="Cascadia Code"/>
+          <w:sz w:val="18"/>
+          <w:szCs w:val="18"/>
+        </w:rPr>
+        <w:br w:type="page"/>
+      </w:r>
+    </w:p>
+    <w:p>
+      <w:pPr>
+        <w:tabs>
+          <w:tab w:val="left" w:pos="7481"/>
+        </w:tabs>
+        <w:rPr>
+          <w:rFonts w:ascii="Times New Roman" w:hAnsi="Times New Roman" w:cs="Times New Roman"/>
+          <w:b/>
+          <w:bCs/>
+          <w:sz w:val="24"/>
+          <w:szCs w:val="24"/>
+          <w:u w:val="single"/>
+        </w:rPr>
+      </w:pPr>
+      <w:r>
+        <w:rPr>
+          <w:rFonts w:ascii="Times New Roman" w:hAnsi="Times New Roman" w:cs="Times New Roman"/>
+          <w:b/>
+          <w:bCs/>
+          <w:sz w:val="24"/>
+          <w:szCs w:val="24"/>
+          <w:u w:val="single"/>
+        </w:rPr>
+        <w:lastRenderedPageBreak/>
+        <w:t xml:space="preserve">Assignment </w:t>
+      </w:r>
+      <w:r>
+        <w:rPr>
+          <w:rFonts w:ascii="Times New Roman" w:hAnsi="Times New Roman" w:cs="Times New Roman"/>
+          <w:b/>
+          <w:bCs/>
+          <w:sz w:val="24"/>
+          <w:szCs w:val="24"/>
+          <w:u w:val="single"/>
+        </w:rPr>
+        <w:t>8</w:t>
+      </w:r>
+      <w:r>
+        <w:rPr>
+          <w:rFonts w:ascii="Times New Roman" w:hAnsi="Times New Roman" w:cs="Times New Roman"/>
+          <w:b/>
+          <w:bCs/>
+          <w:sz w:val="24"/>
+          <w:szCs w:val="24"/>
+          <w:u w:val="single"/>
+        </w:rPr>
+        <w:t xml:space="preserve">: </w:t>
+      </w:r>
+    </w:p>
+    <w:p>
+      <w:pPr>
+        <w:tabs>
+          <w:tab w:val="left" w:pos="7481"/>
+        </w:tabs>
+        <w:spacing w:after="0"/>
+        <w:jc w:val="both"/>
+        <w:rPr>
+          <w:rFonts w:ascii="Times New Roman" w:hAnsi="Times New Roman" w:cs="Times New Roman"/>
+        </w:rPr>
+      </w:pPr>
+      <w:r>
+        <w:rPr>
+          <w:rFonts w:ascii="Times New Roman" w:hAnsi="Times New Roman" w:cs="Times New Roman"/>
+        </w:rPr>
+        <w:t xml:space="preserve">Write a C program that includes a user-defined function named </w:t>
+      </w:r>
+      <w:proofErr w:type="spellStart"/>
+      <w:r>
+        <w:rPr>
+          <w:rFonts w:ascii="Times New Roman" w:hAnsi="Times New Roman" w:cs="Times New Roman"/>
+        </w:rPr>
+        <w:t>countSetBits</w:t>
+      </w:r>
+      <w:proofErr w:type="spellEnd"/>
+      <w:r>
+        <w:rPr>
+          <w:rFonts w:ascii="Times New Roman" w:hAnsi="Times New Roman" w:cs="Times New Roman"/>
+        </w:rPr>
+        <w:t xml:space="preserve"> with the</w:t>
+      </w:r>
+    </w:p>
+    <w:p>
+      <w:pPr>
+        <w:tabs>
+          <w:tab w:val="left" w:pos="7481"/>
+        </w:tabs>
+        <w:spacing w:after="0"/>
+        <w:jc w:val="both"/>
+        <w:rPr>
+          <w:rFonts w:ascii="Times New Roman" w:hAnsi="Times New Roman" w:cs="Times New Roman"/>
+        </w:rPr>
+      </w:pPr>
+      <w:r>
+        <w:rPr>
+          <w:rFonts w:ascii="Times New Roman" w:hAnsi="Times New Roman" w:cs="Times New Roman"/>
+        </w:rPr>
+        <w:t xml:space="preserve">signature </w:t>
+      </w:r>
+      <w:r>
+        <w:rPr>
+          <w:rFonts w:ascii="Times New Roman" w:hAnsi="Times New Roman" w:cs="Times New Roman"/>
+          <w:b/>
+          <w:bCs/>
+        </w:rPr>
+        <w:t xml:space="preserve">int </w:t>
+      </w:r>
+      <w:proofErr w:type="spellStart"/>
+      <w:proofErr w:type="gramStart"/>
+      <w:r>
+        <w:rPr>
+          <w:rFonts w:ascii="Times New Roman" w:hAnsi="Times New Roman" w:cs="Times New Roman"/>
+          <w:b/>
+          <w:bCs/>
+        </w:rPr>
+        <w:t>countSetBits</w:t>
+      </w:r>
+      <w:proofErr w:type="spellEnd"/>
+      <w:r>
+        <w:rPr>
+          <w:rFonts w:ascii="Times New Roman" w:hAnsi="Times New Roman" w:cs="Times New Roman"/>
+          <w:b/>
+          <w:bCs/>
+        </w:rPr>
+        <w:t>(</w:t>
+      </w:r>
+      <w:proofErr w:type="gramEnd"/>
+      <w:r>
+        <w:rPr>
+          <w:rFonts w:ascii="Times New Roman" w:hAnsi="Times New Roman" w:cs="Times New Roman"/>
+          <w:b/>
+          <w:bCs/>
+        </w:rPr>
+        <w:t xml:space="preserve">int </w:t>
+      </w:r>
+      <w:proofErr w:type="spellStart"/>
+      <w:r>
+        <w:rPr>
+          <w:rFonts w:ascii="Times New Roman" w:hAnsi="Times New Roman" w:cs="Times New Roman"/>
+          <w:b/>
+          <w:bCs/>
+        </w:rPr>
+        <w:t>num</w:t>
+      </w:r>
+      <w:proofErr w:type="spellEnd"/>
+      <w:proofErr w:type="gramStart"/>
+      <w:r>
+        <w:rPr>
+          <w:rFonts w:ascii="Times New Roman" w:hAnsi="Times New Roman" w:cs="Times New Roman"/>
+          <w:b/>
+          <w:bCs/>
+        </w:rPr>
+        <w:t>);</w:t>
+      </w:r>
+      <w:r>
+        <w:rPr>
+          <w:rFonts w:ascii="Times New Roman" w:hAnsi="Times New Roman" w:cs="Times New Roman"/>
+        </w:rPr>
+        <w:t>.</w:t>
+      </w:r>
+      <w:proofErr w:type="gramEnd"/>
+      <w:r>
+        <w:rPr>
+          <w:rFonts w:ascii="Times New Roman" w:hAnsi="Times New Roman" w:cs="Times New Roman"/>
+        </w:rPr>
+        <w:t xml:space="preserve"> The function should count and return the number of</w:t>
+      </w:r>
+    </w:p>
+    <w:p>
+      <w:pPr>
+        <w:tabs>
+          <w:tab w:val="left" w:pos="7481"/>
+        </w:tabs>
+        <w:jc w:val="both"/>
+        <w:rPr>
+          <w:rFonts w:ascii="Times New Roman" w:hAnsi="Times New Roman" w:cs="Times New Roman"/>
+        </w:rPr>
+      </w:pPr>
+      <w:r>
+        <w:rPr>
+          <w:rFonts w:ascii="Times New Roman" w:hAnsi="Times New Roman" w:cs="Times New Roman"/>
+        </w:rPr>
+        <w:t>set bits (1s) in the binary representation of the given number.</w:t>
+      </w:r>
+    </w:p>
+    <w:p>
+      <w:pPr>
+        <w:tabs>
+          <w:tab w:val="left" w:pos="7481"/>
+        </w:tabs>
+        <w:rPr>
+          <w:rFonts w:ascii="Times New Roman" w:hAnsi="Times New Roman" w:cs="Times New Roman"/>
+          <w:b/>
+          <w:bCs/>
+          <w:sz w:val="24"/>
+          <w:szCs w:val="24"/>
+          <w:u w:val="single"/>
+        </w:rPr>
+      </w:pPr>
+      <w:r>
+        <w:rPr>
+          <w:rFonts w:ascii="Times New Roman" w:hAnsi="Times New Roman" w:cs="Times New Roman"/>
+          <w:b/>
+          <w:bCs/>
+          <w:sz w:val="24"/>
+          <w:szCs w:val="24"/>
+          <w:u w:val="single"/>
+        </w:rPr>
+        <w:t>Source Code:</w:t>
+      </w:r>
+    </w:p>
+    <w:p>
+      <w:pPr>
+        <w:tabs>
+          <w:tab w:val="left" w:pos="7481"/>
+        </w:tabs>
+        <w:spacing w:after="0"/>
+        <w:rPr>
+          <w:rFonts w:ascii="Cascadia Code" w:hAnsi="Cascadia Code" w:cs="Cascadia Code"/>
+          <w:sz w:val="18"/>
+          <w:szCs w:val="18"/>
+        </w:rPr>
+      </w:pPr>
+      <w:r>
+        <w:rPr>
+          <w:rFonts w:ascii="Cascadia Code" w:hAnsi="Cascadia Code" w:cs="Cascadia Code"/>
+          <w:sz w:val="18"/>
+          <w:szCs w:val="18"/>
+        </w:rPr>
+        <w:t>#include &lt;</w:t>
+      </w:r>
+      <w:proofErr w:type="spellStart"/>
+      <w:r>
+        <w:rPr>
+          <w:rFonts w:ascii="Cascadia Code" w:hAnsi="Cascadia Code" w:cs="Cascadia Code"/>
+          <w:sz w:val="18"/>
+          <w:szCs w:val="18"/>
+        </w:rPr>
+        <w:t>stdio.h</w:t>
+      </w:r>
+      <w:proofErr w:type="spellEnd"/>
+      <w:r>
+        <w:rPr>
+          <w:rFonts w:ascii="Cascadia Code" w:hAnsi="Cascadia Code" w:cs="Cascadia Code"/>
+          <w:sz w:val="18"/>
+          <w:szCs w:val="18"/>
+        </w:rPr>
+        <w:t>&gt;</w:t>
+      </w:r>
+    </w:p>
+    <w:p>
+      <w:pPr>
+        <w:tabs>
+          <w:tab w:val="left" w:pos="7481"/>
+        </w:tabs>
+        <w:spacing w:after="0"/>
+        <w:rPr>
+          <w:rFonts w:ascii="Cascadia Code" w:hAnsi="Cascadia Code" w:cs="Cascadia Code"/>
+          <w:sz w:val="18"/>
+          <w:szCs w:val="18"/>
+        </w:rPr>
+      </w:pPr>
+      <w:r>
+        <w:rPr>
+          <w:rFonts w:ascii="Cascadia Code" w:hAnsi="Cascadia Code" w:cs="Cascadia Code"/>
+          <w:sz w:val="18"/>
+          <w:szCs w:val="18"/>
+        </w:rPr>
+        <w:t xml:space="preserve">int </w:t>
+      </w:r>
+      <w:proofErr w:type="spellStart"/>
+      <w:r>
+        <w:rPr>
+          <w:rFonts w:ascii="Cascadia Code" w:hAnsi="Cascadia Code" w:cs="Cascadia Code"/>
+          <w:sz w:val="18"/>
+          <w:szCs w:val="18"/>
+        </w:rPr>
+        <w:t>countSetBits</w:t>
+      </w:r>
+      <w:proofErr w:type="spellEnd"/>
+      <w:r>
+        <w:rPr>
+          <w:rFonts w:ascii="Cascadia Code" w:hAnsi="Cascadia Code" w:cs="Cascadia Code"/>
+          <w:sz w:val="18"/>
+          <w:szCs w:val="18"/>
+        </w:rPr>
+        <w:t>(int)</w:t>
+      </w:r>
+    </w:p>
+    <w:p>
+      <w:pPr>
+        <w:tabs>
+          <w:tab w:val="left" w:pos="7481"/>
+        </w:tabs>
+        <w:spacing w:after="0"/>
+        <w:rPr>
+          <w:rFonts w:ascii="Cascadia Code" w:hAnsi="Cascadia Code" w:cs="Cascadia Code"/>
+          <w:sz w:val="18"/>
+          <w:szCs w:val="18"/>
+        </w:rPr>
+      </w:pPr>
+      <w:r>
+        <w:rPr>
+          <w:rFonts w:ascii="Cascadia Code" w:hAnsi="Cascadia Code" w:cs="Cascadia Code"/>
+          <w:sz w:val="18"/>
+          <w:szCs w:val="18"/>
+        </w:rPr>
+        <w:t xml:space="preserve">int </w:t>
+      </w:r>
+      <w:proofErr w:type="gramStart"/>
+      <w:r>
+        <w:rPr>
+          <w:rFonts w:ascii="Cascadia Code" w:hAnsi="Cascadia Code" w:cs="Cascadia Code"/>
+          <w:sz w:val="18"/>
+          <w:szCs w:val="18"/>
+        </w:rPr>
+        <w:t>main(</w:t>
+      </w:r>
+      <w:proofErr w:type="gramEnd"/>
+      <w:r>
+        <w:rPr>
+          <w:rFonts w:ascii="Cascadia Code" w:hAnsi="Cascadia Code" w:cs="Cascadia Code"/>
+          <w:sz w:val="18"/>
+          <w:szCs w:val="18"/>
+        </w:rPr>
+        <w:t>)</w:t>
+      </w:r>
+    </w:p>
+    <w:p>
+      <w:pPr>
+        <w:tabs>
+          <w:tab w:val="left" w:pos="7481"/>
+        </w:tabs>
+        <w:spacing w:after="0"/>
+        <w:rPr>
+          <w:rFonts w:ascii="Cascadia Code" w:hAnsi="Cascadia Code" w:cs="Cascadia Code"/>
+          <w:sz w:val="18"/>
+          <w:szCs w:val="18"/>
+        </w:rPr>
+      </w:pPr>
+      <w:r>
+        <w:rPr>
+          <w:rFonts w:ascii="Cascadia Code" w:hAnsi="Cascadia Code" w:cs="Cascadia Code"/>
+          <w:sz w:val="18"/>
+          <w:szCs w:val="18"/>
+        </w:rPr>
+        <w:t>{</w:t>
+      </w:r>
+    </w:p>
+    <w:p>
+      <w:pPr>
+        <w:tabs>
+          <w:tab w:val="left" w:pos="7481"/>
+        </w:tabs>
+        <w:spacing w:after="0"/>
+        <w:rPr>
+          <w:rFonts w:ascii="Cascadia Code" w:hAnsi="Cascadia Code" w:cs="Cascadia Code"/>
+          <w:sz w:val="18"/>
+          <w:szCs w:val="18"/>
+        </w:rPr>
+      </w:pPr>
+      <w:r>
+        <w:rPr>
+          <w:rFonts w:ascii="Cascadia Code" w:hAnsi="Cascadia Code" w:cs="Cascadia Code"/>
+          <w:sz w:val="18"/>
+          <w:szCs w:val="18"/>
+        </w:rPr>
+        <w:t xml:space="preserve">    int </w:t>
+      </w:r>
+      <w:proofErr w:type="spellStart"/>
+      <w:r>
+        <w:rPr>
+          <w:rFonts w:ascii="Cascadia Code" w:hAnsi="Cascadia Code" w:cs="Cascadia Code"/>
+          <w:sz w:val="18"/>
+          <w:szCs w:val="18"/>
+        </w:rPr>
+        <w:t>num</w:t>
+      </w:r>
+      <w:proofErr w:type="spellEnd"/>
+      <w:r>
+        <w:rPr>
+          <w:rFonts w:ascii="Cascadia Code" w:hAnsi="Cascadia Code" w:cs="Cascadia Code"/>
+          <w:sz w:val="18"/>
+          <w:szCs w:val="18"/>
+        </w:rPr>
+        <w:t>, result;</w:t>
+      </w:r>
+    </w:p>
+    <w:p>
+      <w:pPr>
+        <w:tabs>
+          <w:tab w:val="left" w:pos="7481"/>
+        </w:tabs>
+        <w:spacing w:after="0"/>
+        <w:rPr>
+          <w:rFonts w:ascii="Cascadia Code" w:hAnsi="Cascadia Code" w:cs="Cascadia Code"/>
+          <w:sz w:val="18"/>
+          <w:szCs w:val="18"/>
+        </w:rPr>
+      </w:pPr>
+      <w:r>
+        <w:rPr>
+          <w:rFonts w:ascii="Cascadia Code" w:hAnsi="Cascadia Code" w:cs="Cascadia Code"/>
+          <w:sz w:val="18"/>
+          <w:szCs w:val="18"/>
+        </w:rPr>
+        <w:t xml:space="preserve">    </w:t>
+      </w:r>
+      <w:proofErr w:type="spellStart"/>
+      <w:proofErr w:type="gramStart"/>
+      <w:r>
+        <w:rPr>
+          <w:rFonts w:ascii="Cascadia Code" w:hAnsi="Cascadia Code" w:cs="Cascadia Code"/>
+          <w:sz w:val="18"/>
+          <w:szCs w:val="18"/>
+        </w:rPr>
+        <w:t>printf</w:t>
+      </w:r>
+      <w:proofErr w:type="spellEnd"/>
+      <w:r>
+        <w:rPr>
+          <w:rFonts w:ascii="Cascadia Code" w:hAnsi="Cascadia Code" w:cs="Cascadia Code"/>
+          <w:sz w:val="18"/>
+          <w:szCs w:val="18"/>
+        </w:rPr>
+        <w:t>(</w:t>
+      </w:r>
+      <w:proofErr w:type="gramEnd"/>
+      <w:r>
+        <w:rPr>
+          <w:rFonts w:ascii="Cascadia Code" w:hAnsi="Cascadia Code" w:cs="Cascadia Code"/>
+          <w:sz w:val="18"/>
+          <w:szCs w:val="18"/>
+        </w:rPr>
+        <w:t>"Enter the number: ");</w:t>
+      </w:r>
+    </w:p>
+    <w:p>
+      <w:pPr>
+        <w:tabs>
+          <w:tab w:val="left" w:pos="7481"/>
+        </w:tabs>
+        <w:spacing w:after="0"/>
+        <w:rPr>
+          <w:rFonts w:ascii="Cascadia Code" w:hAnsi="Cascadia Code" w:cs="Cascadia Code"/>
+          <w:sz w:val="18"/>
+          <w:szCs w:val="18"/>
+        </w:rPr>
+      </w:pPr>
+      <w:r>
+        <w:rPr>
+          <w:rFonts w:ascii="Cascadia Code" w:hAnsi="Cascadia Code" w:cs="Cascadia Code"/>
+          <w:sz w:val="18"/>
+          <w:szCs w:val="18"/>
+        </w:rPr>
+        <w:t xml:space="preserve">    </w:t>
+      </w:r>
+      <w:proofErr w:type="spellStart"/>
+      <w:proofErr w:type="gramStart"/>
+      <w:r>
+        <w:rPr>
+          <w:rFonts w:ascii="Cascadia Code" w:hAnsi="Cascadia Code" w:cs="Cascadia Code"/>
+          <w:sz w:val="18"/>
+          <w:szCs w:val="18"/>
+        </w:rPr>
+        <w:t>scanf</w:t>
+      </w:r>
+      <w:proofErr w:type="spellEnd"/>
+      <w:r>
+        <w:rPr>
+          <w:rFonts w:ascii="Cascadia Code" w:hAnsi="Cascadia Code" w:cs="Cascadia Code"/>
+          <w:sz w:val="18"/>
+          <w:szCs w:val="18"/>
+        </w:rPr>
+        <w:t>(</w:t>
+      </w:r>
+      <w:proofErr w:type="gramEnd"/>
+      <w:r>
+        <w:rPr>
+          <w:rFonts w:ascii="Cascadia Code" w:hAnsi="Cascadia Code" w:cs="Cascadia Code"/>
+          <w:sz w:val="18"/>
+          <w:szCs w:val="18"/>
+        </w:rPr>
+        <w:t>"%d", &amp;</w:t>
+      </w:r>
+      <w:proofErr w:type="spellStart"/>
+      <w:r>
+        <w:rPr>
+          <w:rFonts w:ascii="Cascadia Code" w:hAnsi="Cascadia Code" w:cs="Cascadia Code"/>
+          <w:sz w:val="18"/>
+          <w:szCs w:val="18"/>
+        </w:rPr>
+        <w:t>num</w:t>
+      </w:r>
+      <w:proofErr w:type="spellEnd"/>
+      <w:r>
+        <w:rPr>
+          <w:rFonts w:ascii="Cascadia Code" w:hAnsi="Cascadia Code" w:cs="Cascadia Code"/>
+          <w:sz w:val="18"/>
+          <w:szCs w:val="18"/>
+        </w:rPr>
+        <w:t>);</w:t>
+      </w:r>
+    </w:p>
+    <w:p>
+      <w:pPr>
+        <w:tabs>
+          <w:tab w:val="left" w:pos="7481"/>
+        </w:tabs>
+        <w:spacing w:after="0"/>
+        <w:rPr>
+          <w:rFonts w:ascii="Cascadia Code" w:hAnsi="Cascadia Code" w:cs="Cascadia Code"/>
+          <w:sz w:val="18"/>
+          <w:szCs w:val="18"/>
+        </w:rPr>
+      </w:pPr>
+      <w:r>
+        <w:rPr>
+          <w:rFonts w:ascii="Cascadia Code" w:hAnsi="Cascadia Code" w:cs="Cascadia Code"/>
+          <w:sz w:val="18"/>
+          <w:szCs w:val="18"/>
+        </w:rPr>
+        <w:t xml:space="preserve">    if (result = </w:t>
+      </w:r>
+      <w:proofErr w:type="spellStart"/>
+      <w:r>
+        <w:rPr>
+          <w:rFonts w:ascii="Cascadia Code" w:hAnsi="Cascadia Code" w:cs="Cascadia Code"/>
+          <w:sz w:val="18"/>
+          <w:szCs w:val="18"/>
+        </w:rPr>
+        <w:t>countSetBits</w:t>
+      </w:r>
+      <w:proofErr w:type="spellEnd"/>
+      <w:r>
+        <w:rPr>
+          <w:rFonts w:ascii="Cascadia Code" w:hAnsi="Cascadia Code" w:cs="Cascadia Code"/>
+          <w:sz w:val="18"/>
+          <w:szCs w:val="18"/>
+        </w:rPr>
+        <w:t>(</w:t>
+      </w:r>
+      <w:proofErr w:type="spellStart"/>
+      <w:r>
+        <w:rPr>
+          <w:rFonts w:ascii="Cascadia Code" w:hAnsi="Cascadia Code" w:cs="Cascadia Code"/>
+          <w:sz w:val="18"/>
+          <w:szCs w:val="18"/>
+        </w:rPr>
+        <w:t>num</w:t>
+      </w:r>
+      <w:proofErr w:type="spellEnd"/>
+      <w:r>
+        <w:rPr>
+          <w:rFonts w:ascii="Cascadia Code" w:hAnsi="Cascadia Code" w:cs="Cascadia Code"/>
+          <w:sz w:val="18"/>
+          <w:szCs w:val="18"/>
+        </w:rPr>
+        <w:t>))</w:t>
+      </w:r>
+    </w:p>
+    <w:p>
+      <w:pPr>
+        <w:tabs>
+          <w:tab w:val="left" w:pos="7481"/>
+        </w:tabs>
+        <w:spacing w:after="0"/>
+        <w:rPr>
+          <w:rFonts w:ascii="Cascadia Code" w:hAnsi="Cascadia Code" w:cs="Cascadia Code"/>
+          <w:sz w:val="18"/>
+          <w:szCs w:val="18"/>
+        </w:rPr>
+      </w:pPr>
+      <w:r>
+        <w:rPr>
+          <w:rFonts w:ascii="Cascadia Code" w:hAnsi="Cascadia Code" w:cs="Cascadia Code"/>
+          <w:sz w:val="18"/>
+          <w:szCs w:val="18"/>
+        </w:rPr>
+        <w:t>    {</w:t>
+      </w:r>
+    </w:p>
+    <w:p>
+      <w:pPr>
+        <w:tabs>
+          <w:tab w:val="left" w:pos="7481"/>
+        </w:tabs>
+        <w:spacing w:after="0"/>
+        <w:rPr>
+          <w:rFonts w:ascii="Cascadia Code" w:hAnsi="Cascadia Code" w:cs="Cascadia Code"/>
+          <w:sz w:val="18"/>
+          <w:szCs w:val="18"/>
+        </w:rPr>
+      </w:pPr>
+      <w:r>
+        <w:rPr>
+          <w:rFonts w:ascii="Cascadia Code" w:hAnsi="Cascadia Code" w:cs="Cascadia Code"/>
+          <w:sz w:val="18"/>
+          <w:szCs w:val="18"/>
+        </w:rPr>
+        <w:t xml:space="preserve">        </w:t>
+      </w:r>
+      <w:proofErr w:type="spellStart"/>
+      <w:proofErr w:type="gramStart"/>
+      <w:r>
+        <w:rPr>
+          <w:rFonts w:ascii="Cascadia Code" w:hAnsi="Cascadia Code" w:cs="Cascadia Code"/>
+          <w:sz w:val="18"/>
+          <w:szCs w:val="18"/>
+        </w:rPr>
+        <w:t>printf</w:t>
+      </w:r>
+      <w:proofErr w:type="spellEnd"/>
+      <w:r>
+        <w:rPr>
+          <w:rFonts w:ascii="Cascadia Code" w:hAnsi="Cascadia Code" w:cs="Cascadia Code"/>
+          <w:sz w:val="18"/>
+          <w:szCs w:val="18"/>
+        </w:rPr>
+        <w:t>(</w:t>
+      </w:r>
+      <w:proofErr w:type="gramEnd"/>
+      <w:r>
+        <w:rPr>
+          <w:rFonts w:ascii="Cascadia Code" w:hAnsi="Cascadia Code" w:cs="Cascadia Code"/>
+          <w:sz w:val="18"/>
+          <w:szCs w:val="18"/>
+        </w:rPr>
+        <w:t>"\</w:t>
+      </w:r>
+      <w:proofErr w:type="spellStart"/>
+      <w:r>
+        <w:rPr>
+          <w:rFonts w:ascii="Cascadia Code" w:hAnsi="Cascadia Code" w:cs="Cascadia Code"/>
+          <w:sz w:val="18"/>
+          <w:szCs w:val="18"/>
+        </w:rPr>
+        <w:t>nNumber</w:t>
+      </w:r>
+      <w:proofErr w:type="spellEnd"/>
+      <w:r>
+        <w:rPr>
+          <w:rFonts w:ascii="Cascadia Code" w:hAnsi="Cascadia Code" w:cs="Cascadia Code"/>
+          <w:sz w:val="18"/>
+          <w:szCs w:val="18"/>
+        </w:rPr>
+        <w:t xml:space="preserve"> of set bits in %d: %d", </w:t>
+      </w:r>
+      <w:proofErr w:type="spellStart"/>
+      <w:r>
+        <w:rPr>
+          <w:rFonts w:ascii="Cascadia Code" w:hAnsi="Cascadia Code" w:cs="Cascadia Code"/>
+          <w:sz w:val="18"/>
+          <w:szCs w:val="18"/>
+        </w:rPr>
+        <w:t>num</w:t>
+      </w:r>
+      <w:proofErr w:type="spellEnd"/>
+      <w:r>
+        <w:rPr>
+          <w:rFonts w:ascii="Cascadia Code" w:hAnsi="Cascadia Code" w:cs="Cascadia Code"/>
+          <w:sz w:val="18"/>
+          <w:szCs w:val="18"/>
+        </w:rPr>
+        <w:t>, result);</w:t>
+      </w:r>
+    </w:p>
+    <w:p>
+      <w:pPr>
+        <w:tabs>
+          <w:tab w:val="left" w:pos="7481"/>
+        </w:tabs>
+        <w:spacing w:after="0"/>
+        <w:rPr>
+          <w:rFonts w:ascii="Cascadia Code" w:hAnsi="Cascadia Code" w:cs="Cascadia Code"/>
+          <w:sz w:val="18"/>
+          <w:szCs w:val="18"/>
+        </w:rPr>
+      </w:pPr>
+      <w:r>
+        <w:rPr>
+          <w:rFonts w:ascii="Cascadia Code" w:hAnsi="Cascadia Code" w:cs="Cascadia Code"/>
+          <w:sz w:val="18"/>
+          <w:szCs w:val="18"/>
+        </w:rPr>
+        <w:t>    }</w:t>
+      </w:r>
+    </w:p>
+    <w:p>
+      <w:pPr>
+        <w:tabs>
+          <w:tab w:val="left" w:pos="7481"/>
+        </w:tabs>
+        <w:spacing w:after="0"/>
+        <w:rPr>
+          <w:rFonts w:ascii="Cascadia Code" w:hAnsi="Cascadia Code" w:cs="Cascadia Code"/>
+          <w:sz w:val="18"/>
+          <w:szCs w:val="18"/>
+        </w:rPr>
+      </w:pPr>
+      <w:r>
+        <w:rPr>
+          <w:rFonts w:ascii="Cascadia Code" w:hAnsi="Cascadia Code" w:cs="Cascadia Code"/>
+          <w:sz w:val="18"/>
+          <w:szCs w:val="18"/>
+        </w:rPr>
+        <w:t>    else</w:t>
+      </w:r>
+    </w:p>
+    <w:p>
+      <w:pPr>
+        <w:tabs>
+          <w:tab w:val="left" w:pos="7481"/>
+        </w:tabs>
+        <w:spacing w:after="0"/>
+        <w:rPr>
+          <w:rFonts w:ascii="Cascadia Code" w:hAnsi="Cascadia Code" w:cs="Cascadia Code"/>
+          <w:sz w:val="18"/>
+          <w:szCs w:val="18"/>
+        </w:rPr>
+      </w:pPr>
+      <w:r>
+        <w:rPr>
+          <w:rFonts w:ascii="Cascadia Code" w:hAnsi="Cascadia Code" w:cs="Cascadia Code"/>
+          <w:sz w:val="18"/>
+          <w:szCs w:val="18"/>
+        </w:rPr>
+        <w:t>    {</w:t>
+      </w:r>
+    </w:p>
+    <w:p>
+      <w:pPr>
+        <w:tabs>
+          <w:tab w:val="left" w:pos="7481"/>
+        </w:tabs>
+        <w:spacing w:after="0"/>
+        <w:rPr>
+          <w:rFonts w:ascii="Cascadia Code" w:hAnsi="Cascadia Code" w:cs="Cascadia Code"/>
+          <w:sz w:val="18"/>
+          <w:szCs w:val="18"/>
+        </w:rPr>
+      </w:pPr>
+      <w:r>
+        <w:rPr>
+          <w:rFonts w:ascii="Cascadia Code" w:hAnsi="Cascadia Code" w:cs="Cascadia Code"/>
+          <w:sz w:val="18"/>
+          <w:szCs w:val="18"/>
+        </w:rPr>
+        <w:t xml:space="preserve">        </w:t>
+      </w:r>
+      <w:proofErr w:type="spellStart"/>
+      <w:proofErr w:type="gramStart"/>
+      <w:r>
+        <w:rPr>
+          <w:rFonts w:ascii="Cascadia Code" w:hAnsi="Cascadia Code" w:cs="Cascadia Code"/>
+          <w:sz w:val="18"/>
+          <w:szCs w:val="18"/>
+        </w:rPr>
+        <w:t>printf</w:t>
+      </w:r>
+      <w:proofErr w:type="spellEnd"/>
+      <w:r>
+        <w:rPr>
+          <w:rFonts w:ascii="Cascadia Code" w:hAnsi="Cascadia Code" w:cs="Cascadia Code"/>
+          <w:sz w:val="18"/>
+          <w:szCs w:val="18"/>
+        </w:rPr>
+        <w:t>(</w:t>
+      </w:r>
+      <w:proofErr w:type="gramEnd"/>
+      <w:r>
+        <w:rPr>
+          <w:rFonts w:ascii="Cascadia Code" w:hAnsi="Cascadia Code" w:cs="Cascadia Code"/>
+          <w:sz w:val="18"/>
+          <w:szCs w:val="18"/>
+        </w:rPr>
+        <w:t>"\</w:t>
+      </w:r>
+      <w:proofErr w:type="spellStart"/>
+      <w:r>
+        <w:rPr>
+          <w:rFonts w:ascii="Cascadia Code" w:hAnsi="Cascadia Code" w:cs="Cascadia Code"/>
+          <w:sz w:val="18"/>
+          <w:szCs w:val="18"/>
+        </w:rPr>
+        <w:t>nThere</w:t>
+      </w:r>
+      <w:proofErr w:type="spellEnd"/>
+      <w:r>
+        <w:rPr>
+          <w:rFonts w:ascii="Cascadia Code" w:hAnsi="Cascadia Code" w:cs="Cascadia Code"/>
+          <w:sz w:val="18"/>
+          <w:szCs w:val="18"/>
+        </w:rPr>
+        <w:t xml:space="preserve"> is no set bits in %d", </w:t>
+      </w:r>
+      <w:proofErr w:type="spellStart"/>
+      <w:r>
+        <w:rPr>
+          <w:rFonts w:ascii="Cascadia Code" w:hAnsi="Cascadia Code" w:cs="Cascadia Code"/>
+          <w:sz w:val="18"/>
+          <w:szCs w:val="18"/>
+        </w:rPr>
+        <w:t>num</w:t>
+      </w:r>
+      <w:proofErr w:type="spellEnd"/>
+      <w:r>
+        <w:rPr>
+          <w:rFonts w:ascii="Cascadia Code" w:hAnsi="Cascadia Code" w:cs="Cascadia Code"/>
+          <w:sz w:val="18"/>
+          <w:szCs w:val="18"/>
+        </w:rPr>
+        <w:t>);</w:t>
+      </w:r>
+    </w:p>
+    <w:p>
+      <w:pPr>
+        <w:tabs>
+          <w:tab w:val="left" w:pos="7481"/>
+        </w:tabs>
+        <w:spacing w:after="0"/>
+        <w:rPr>
+          <w:rFonts w:ascii="Cascadia Code" w:hAnsi="Cascadia Code" w:cs="Cascadia Code"/>
+          <w:sz w:val="18"/>
+          <w:szCs w:val="18"/>
+        </w:rPr>
+      </w:pPr>
+      <w:r>
+        <w:rPr>
+          <w:rFonts w:ascii="Cascadia Code" w:hAnsi="Cascadia Code" w:cs="Cascadia Code"/>
+          <w:sz w:val="18"/>
+          <w:szCs w:val="18"/>
+        </w:rPr>
+        <w:t>    }</w:t>
+      </w:r>
+    </w:p>
+    <w:p>
+      <w:pPr>
+        <w:tabs>
+          <w:tab w:val="left" w:pos="7481"/>
+        </w:tabs>
+        <w:spacing w:after="0"/>
+        <w:rPr>
+          <w:rFonts w:ascii="Cascadia Code" w:hAnsi="Cascadia Code" w:cs="Cascadia Code"/>
+          <w:sz w:val="18"/>
+          <w:szCs w:val="18"/>
+        </w:rPr>
+      </w:pPr>
+      <w:r>
+        <w:rPr>
+          <w:rFonts w:ascii="Cascadia Code" w:hAnsi="Cascadia Code" w:cs="Cascadia Code"/>
+          <w:sz w:val="18"/>
+          <w:szCs w:val="18"/>
+        </w:rPr>
+        <w:t>    return 0;</w:t>
+      </w:r>
+    </w:p>
+    <w:p>
+      <w:pPr>
+        <w:tabs>
+          <w:tab w:val="left" w:pos="7481"/>
+        </w:tabs>
+        <w:spacing w:after="0"/>
+        <w:rPr>
+          <w:rFonts w:ascii="Cascadia Code" w:hAnsi="Cascadia Code" w:cs="Cascadia Code"/>
+          <w:sz w:val="18"/>
+          <w:szCs w:val="18"/>
+        </w:rPr>
+      </w:pPr>
+      <w:r>
+        <w:rPr>
+          <w:rFonts w:ascii="Cascadia Code" w:hAnsi="Cascadia Code" w:cs="Cascadia Code"/>
+          <w:sz w:val="18"/>
+          <w:szCs w:val="18"/>
+        </w:rPr>
+        <w:t>}</w:t>
+      </w:r>
+    </w:p>
+    <w:p>
+      <w:pPr>
+        <w:tabs>
+          <w:tab w:val="left" w:pos="7481"/>
+        </w:tabs>
+        <w:spacing w:after="0"/>
+        <w:rPr>
+          <w:rFonts w:ascii="Cascadia Code" w:hAnsi="Cascadia Code" w:cs="Cascadia Code"/>
+          <w:sz w:val="18"/>
+          <w:szCs w:val="18"/>
+        </w:rPr>
+      </w:pPr>
+      <w:r>
+        <w:rPr>
+          <w:rFonts w:ascii="Cascadia Code" w:hAnsi="Cascadia Code" w:cs="Cascadia Code"/>
+          <w:sz w:val="18"/>
+          <w:szCs w:val="18"/>
+        </w:rPr>
+        <w:t xml:space="preserve">int </w:t>
+      </w:r>
+      <w:proofErr w:type="spellStart"/>
+      <w:proofErr w:type="gramStart"/>
+      <w:r>
+        <w:rPr>
+          <w:rFonts w:ascii="Cascadia Code" w:hAnsi="Cascadia Code" w:cs="Cascadia Code"/>
+          <w:sz w:val="18"/>
+          <w:szCs w:val="18"/>
+        </w:rPr>
+        <w:t>countSetBits</w:t>
+      </w:r>
+      <w:proofErr w:type="spellEnd"/>
+      <w:r>
+        <w:rPr>
+          <w:rFonts w:ascii="Cascadia Code" w:hAnsi="Cascadia Code" w:cs="Cascadia Code"/>
+          <w:sz w:val="18"/>
+          <w:szCs w:val="18"/>
+        </w:rPr>
+        <w:t>(</w:t>
+      </w:r>
+      <w:proofErr w:type="gramEnd"/>
+      <w:r>
+        <w:rPr>
+          <w:rFonts w:ascii="Cascadia Code" w:hAnsi="Cascadia Code" w:cs="Cascadia Code"/>
+          <w:sz w:val="18"/>
+          <w:szCs w:val="18"/>
+        </w:rPr>
+        <w:t xml:space="preserve">int </w:t>
+      </w:r>
+      <w:proofErr w:type="spellStart"/>
+      <w:r>
+        <w:rPr>
+          <w:rFonts w:ascii="Cascadia Code" w:hAnsi="Cascadia Code" w:cs="Cascadia Code"/>
+          <w:i/>
+          <w:iCs/>
+          <w:sz w:val="18"/>
+          <w:szCs w:val="18"/>
+        </w:rPr>
+        <w:t>num</w:t>
+      </w:r>
+      <w:proofErr w:type="spellEnd"/>
+      <w:r>
+        <w:rPr>
+          <w:rFonts w:ascii="Cascadia Code" w:hAnsi="Cascadia Code" w:cs="Cascadia Code"/>
+          <w:sz w:val="18"/>
+          <w:szCs w:val="18"/>
+        </w:rPr>
+        <w:t>)</w:t>
+      </w:r>
+    </w:p>
+    <w:p>
+      <w:pPr>
+        <w:tabs>
+          <w:tab w:val="left" w:pos="7481"/>
+        </w:tabs>
+        <w:spacing w:after="0"/>
+        <w:rPr>
+          <w:rFonts w:ascii="Cascadia Code" w:hAnsi="Cascadia Code" w:cs="Cascadia Code"/>
+          <w:sz w:val="18"/>
+          <w:szCs w:val="18"/>
+        </w:rPr>
+      </w:pPr>
+      <w:r>
+        <w:rPr>
+          <w:rFonts w:ascii="Cascadia Code" w:hAnsi="Cascadia Code" w:cs="Cascadia Code"/>
+          <w:sz w:val="18"/>
+          <w:szCs w:val="18"/>
+        </w:rPr>
+        <w:t>{</w:t>
+      </w:r>
+    </w:p>
+    <w:p>
+      <w:pPr>
+        <w:tabs>
+          <w:tab w:val="left" w:pos="7481"/>
+        </w:tabs>
+        <w:spacing w:after="0"/>
+        <w:rPr>
+          <w:rFonts w:ascii="Cascadia Code" w:hAnsi="Cascadia Code" w:cs="Cascadia Code"/>
+          <w:sz w:val="18"/>
+          <w:szCs w:val="18"/>
+        </w:rPr>
+      </w:pPr>
+      <w:r>
+        <w:rPr>
+          <w:rFonts w:ascii="Cascadia Code" w:hAnsi="Cascadia Code" w:cs="Cascadia Code"/>
+          <w:sz w:val="18"/>
+          <w:szCs w:val="18"/>
+        </w:rPr>
+        <w:t>    int count = 0;</w:t>
+      </w:r>
+    </w:p>
+    <w:p>
+      <w:pPr>
+        <w:tabs>
+          <w:tab w:val="left" w:pos="7481"/>
+        </w:tabs>
+        <w:spacing w:after="0"/>
+        <w:rPr>
+          <w:rFonts w:ascii="Cascadia Code" w:hAnsi="Cascadia Code" w:cs="Cascadia Code"/>
+          <w:sz w:val="18"/>
+          <w:szCs w:val="18"/>
+        </w:rPr>
+      </w:pPr>
+      <w:r>
+        <w:rPr>
+          <w:rFonts w:ascii="Cascadia Code" w:hAnsi="Cascadia Code" w:cs="Cascadia Code"/>
+          <w:sz w:val="18"/>
+          <w:szCs w:val="18"/>
+        </w:rPr>
+        <w:t>    if (</w:t>
+      </w:r>
+      <w:proofErr w:type="spellStart"/>
+      <w:r>
+        <w:rPr>
+          <w:rFonts w:ascii="Cascadia Code" w:hAnsi="Cascadia Code" w:cs="Cascadia Code"/>
+          <w:i/>
+          <w:iCs/>
+          <w:sz w:val="18"/>
+          <w:szCs w:val="18"/>
+        </w:rPr>
+        <w:t>num</w:t>
+      </w:r>
+      <w:proofErr w:type="spellEnd"/>
+      <w:r>
+        <w:rPr>
+          <w:rFonts w:ascii="Cascadia Code" w:hAnsi="Cascadia Code" w:cs="Cascadia Code"/>
+          <w:sz w:val="18"/>
+          <w:szCs w:val="18"/>
+        </w:rPr>
+        <w:t xml:space="preserve"> &lt; 0)</w:t>
+      </w:r>
+    </w:p>
+    <w:p>
+      <w:pPr>
+        <w:tabs>
+          <w:tab w:val="left" w:pos="7481"/>
+        </w:tabs>
+        <w:spacing w:after="0"/>
+        <w:rPr>
+          <w:rFonts w:ascii="Cascadia Code" w:hAnsi="Cascadia Code" w:cs="Cascadia Code"/>
+          <w:sz w:val="18"/>
+          <w:szCs w:val="18"/>
+        </w:rPr>
+      </w:pPr>
+      <w:r>
+        <w:rPr>
+          <w:rFonts w:ascii="Cascadia Code" w:hAnsi="Cascadia Code" w:cs="Cascadia Code"/>
+          <w:sz w:val="18"/>
+          <w:szCs w:val="18"/>
+        </w:rPr>
+        <w:t>    {</w:t>
+      </w:r>
+    </w:p>
+    <w:p>
+      <w:pPr>
+        <w:tabs>
+          <w:tab w:val="left" w:pos="7481"/>
+        </w:tabs>
+        <w:spacing w:after="0"/>
+        <w:rPr>
+          <w:rFonts w:ascii="Cascadia Code" w:hAnsi="Cascadia Code" w:cs="Cascadia Code"/>
+          <w:sz w:val="18"/>
+          <w:szCs w:val="18"/>
+        </w:rPr>
+      </w:pPr>
+      <w:r>
+        <w:rPr>
+          <w:rFonts w:ascii="Cascadia Code" w:hAnsi="Cascadia Code" w:cs="Cascadia Code"/>
+          <w:sz w:val="18"/>
+          <w:szCs w:val="18"/>
+        </w:rPr>
+        <w:t xml:space="preserve">        </w:t>
+      </w:r>
+      <w:proofErr w:type="spellStart"/>
+      <w:proofErr w:type="gramStart"/>
+      <w:r>
+        <w:rPr>
+          <w:rFonts w:ascii="Cascadia Code" w:hAnsi="Cascadia Code" w:cs="Cascadia Code"/>
+          <w:sz w:val="18"/>
+          <w:szCs w:val="18"/>
+        </w:rPr>
+        <w:t>printf</w:t>
+      </w:r>
+      <w:proofErr w:type="spellEnd"/>
+      <w:r>
+        <w:rPr>
+          <w:rFonts w:ascii="Cascadia Code" w:hAnsi="Cascadia Code" w:cs="Cascadia Code"/>
+          <w:sz w:val="18"/>
+          <w:szCs w:val="18"/>
+        </w:rPr>
+        <w:t>(</w:t>
+      </w:r>
+      <w:proofErr w:type="gramEnd"/>
+      <w:r>
+        <w:rPr>
+          <w:rFonts w:ascii="Cascadia Code" w:hAnsi="Cascadia Code" w:cs="Cascadia Code"/>
+          <w:sz w:val="18"/>
+          <w:szCs w:val="18"/>
+        </w:rPr>
+        <w:t>"\</w:t>
+      </w:r>
+      <w:proofErr w:type="spellStart"/>
+      <w:r>
+        <w:rPr>
+          <w:rFonts w:ascii="Cascadia Code" w:hAnsi="Cascadia Code" w:cs="Cascadia Code"/>
+          <w:sz w:val="18"/>
+          <w:szCs w:val="18"/>
+        </w:rPr>
+        <w:t>nOnly</w:t>
+      </w:r>
+      <w:proofErr w:type="spellEnd"/>
+      <w:r>
+        <w:rPr>
+          <w:rFonts w:ascii="Cascadia Code" w:hAnsi="Cascadia Code" w:cs="Cascadia Code"/>
+          <w:sz w:val="18"/>
+          <w:szCs w:val="18"/>
+        </w:rPr>
+        <w:t xml:space="preserve"> positive numbers are allowed to maintain consistency. \</w:t>
+      </w:r>
+      <w:proofErr w:type="spellStart"/>
+      <w:r>
+        <w:rPr>
+          <w:rFonts w:ascii="Cascadia Code" w:hAnsi="Cascadia Code" w:cs="Cascadia Code"/>
+          <w:sz w:val="18"/>
+          <w:szCs w:val="18"/>
+        </w:rPr>
+        <w:t>nUsing</w:t>
+      </w:r>
+      <w:proofErr w:type="spellEnd"/>
+      <w:r>
+        <w:rPr>
+          <w:rFonts w:ascii="Cascadia Code" w:hAnsi="Cascadia Code" w:cs="Cascadia Code"/>
+          <w:sz w:val="18"/>
+          <w:szCs w:val="18"/>
+        </w:rPr>
+        <w:t xml:space="preserve"> absolute value %d", -</w:t>
+      </w:r>
+      <w:proofErr w:type="spellStart"/>
+      <w:r>
+        <w:rPr>
+          <w:rFonts w:ascii="Cascadia Code" w:hAnsi="Cascadia Code" w:cs="Cascadia Code"/>
+          <w:i/>
+          <w:iCs/>
+          <w:sz w:val="18"/>
+          <w:szCs w:val="18"/>
+        </w:rPr>
+        <w:t>num</w:t>
+      </w:r>
+      <w:proofErr w:type="spellEnd"/>
+      <w:r>
+        <w:rPr>
+          <w:rFonts w:ascii="Cascadia Code" w:hAnsi="Cascadia Code" w:cs="Cascadia Code"/>
+          <w:sz w:val="18"/>
+          <w:szCs w:val="18"/>
+        </w:rPr>
+        <w:t>);</w:t>
+      </w:r>
+    </w:p>
+    <w:p>
+      <w:pPr>
+        <w:tabs>
+          <w:tab w:val="left" w:pos="7481"/>
+        </w:tabs>
+        <w:spacing w:after="0"/>
+        <w:rPr>
+          <w:rFonts w:ascii="Cascadia Code" w:hAnsi="Cascadia Code" w:cs="Cascadia Code"/>
+          <w:sz w:val="18"/>
+          <w:szCs w:val="18"/>
+        </w:rPr>
+      </w:pPr>
+      <w:r>
+        <w:rPr>
+          <w:rFonts w:ascii="Cascadia Code" w:hAnsi="Cascadia Code" w:cs="Cascadia Code"/>
+          <w:sz w:val="18"/>
+          <w:szCs w:val="18"/>
+        </w:rPr>
+        <w:t xml:space="preserve">        </w:t>
+      </w:r>
+      <w:proofErr w:type="spellStart"/>
+      <w:r>
+        <w:rPr>
+          <w:rFonts w:ascii="Cascadia Code" w:hAnsi="Cascadia Code" w:cs="Cascadia Code"/>
+          <w:i/>
+          <w:iCs/>
+          <w:sz w:val="18"/>
+          <w:szCs w:val="18"/>
+        </w:rPr>
+        <w:t>num</w:t>
+      </w:r>
+      <w:proofErr w:type="spellEnd"/>
+      <w:r>
+        <w:rPr>
+          <w:rFonts w:ascii="Cascadia Code" w:hAnsi="Cascadia Code" w:cs="Cascadia Code"/>
+          <w:sz w:val="18"/>
+          <w:szCs w:val="18"/>
+        </w:rPr>
+        <w:t xml:space="preserve"> = -</w:t>
+      </w:r>
+      <w:proofErr w:type="spellStart"/>
+      <w:r>
+        <w:rPr>
+          <w:rFonts w:ascii="Cascadia Code" w:hAnsi="Cascadia Code" w:cs="Cascadia Code"/>
+          <w:i/>
+          <w:iCs/>
+          <w:sz w:val="18"/>
+          <w:szCs w:val="18"/>
+        </w:rPr>
+        <w:t>num</w:t>
+      </w:r>
+      <w:proofErr w:type="spellEnd"/>
+      <w:r>
+        <w:rPr>
+          <w:rFonts w:ascii="Cascadia Code" w:hAnsi="Cascadia Code" w:cs="Cascadia Code"/>
+          <w:sz w:val="18"/>
+          <w:szCs w:val="18"/>
+        </w:rPr>
+        <w:t>;</w:t>
+      </w:r>
+    </w:p>
+    <w:p>
+      <w:pPr>
+        <w:tabs>
+          <w:tab w:val="left" w:pos="7481"/>
+        </w:tabs>
+        <w:spacing w:after="0"/>
+        <w:rPr>
+          <w:rFonts w:ascii="Cascadia Code" w:hAnsi="Cascadia Code" w:cs="Cascadia Code"/>
+          <w:sz w:val="18"/>
+          <w:szCs w:val="18"/>
+        </w:rPr>
+      </w:pPr>
+      <w:r>
+        <w:rPr>
+          <w:rFonts w:ascii="Cascadia Code" w:hAnsi="Cascadia Code" w:cs="Cascadia Code"/>
+          <w:sz w:val="18"/>
+          <w:szCs w:val="18"/>
+        </w:rPr>
+        <w:t>    }</w:t>
+      </w:r>
+    </w:p>
+    <w:p>
+      <w:pPr>
+        <w:tabs>
+          <w:tab w:val="left" w:pos="7481"/>
+        </w:tabs>
+        <w:spacing w:after="0"/>
+        <w:rPr>
+          <w:rFonts w:ascii="Cascadia Code" w:hAnsi="Cascadia Code" w:cs="Cascadia Code"/>
+          <w:sz w:val="18"/>
+          <w:szCs w:val="18"/>
+        </w:rPr>
+      </w:pPr>
+      <w:r>
+        <w:rPr>
+          <w:rFonts w:ascii="Cascadia Code" w:hAnsi="Cascadia Code" w:cs="Cascadia Code"/>
+          <w:sz w:val="18"/>
+          <w:szCs w:val="18"/>
+        </w:rPr>
+        <w:t>    while (</w:t>
+      </w:r>
+      <w:proofErr w:type="spellStart"/>
+      <w:r>
+        <w:rPr>
+          <w:rFonts w:ascii="Cascadia Code" w:hAnsi="Cascadia Code" w:cs="Cascadia Code"/>
+          <w:i/>
+          <w:iCs/>
+          <w:sz w:val="18"/>
+          <w:szCs w:val="18"/>
+        </w:rPr>
+        <w:t>num</w:t>
+      </w:r>
+      <w:proofErr w:type="spellEnd"/>
+      <w:r>
+        <w:rPr>
+          <w:rFonts w:ascii="Cascadia Code" w:hAnsi="Cascadia Code" w:cs="Cascadia Code"/>
+          <w:sz w:val="18"/>
+          <w:szCs w:val="18"/>
+        </w:rPr>
+        <w:t xml:space="preserve"> &gt; 0)</w:t>
+      </w:r>
+    </w:p>
+    <w:p>
+      <w:pPr>
+        <w:tabs>
+          <w:tab w:val="left" w:pos="7481"/>
+        </w:tabs>
+        <w:spacing w:after="0"/>
+        <w:rPr>
+          <w:rFonts w:ascii="Cascadia Code" w:hAnsi="Cascadia Code" w:cs="Cascadia Code"/>
+          <w:sz w:val="18"/>
+          <w:szCs w:val="18"/>
+        </w:rPr>
+      </w:pPr>
+      <w:r>
+        <w:rPr>
+          <w:rFonts w:ascii="Cascadia Code" w:hAnsi="Cascadia Code" w:cs="Cascadia Code"/>
+          <w:sz w:val="18"/>
+          <w:szCs w:val="18"/>
+        </w:rPr>
+        <w:t>    {</w:t>
+      </w:r>
+    </w:p>
+    <w:p>
+      <w:pPr>
+        <w:tabs>
+          <w:tab w:val="left" w:pos="7481"/>
+        </w:tabs>
+        <w:spacing w:after="0"/>
+        <w:rPr>
+          <w:rFonts w:ascii="Cascadia Code" w:hAnsi="Cascadia Code" w:cs="Cascadia Code"/>
+          <w:sz w:val="18"/>
+          <w:szCs w:val="18"/>
+        </w:rPr>
+      </w:pPr>
+      <w:r>
+        <w:rPr>
+          <w:rFonts w:ascii="Cascadia Code" w:hAnsi="Cascadia Code" w:cs="Cascadia Code"/>
+          <w:sz w:val="18"/>
+          <w:szCs w:val="18"/>
+        </w:rPr>
+        <w:t>        if (</w:t>
+      </w:r>
+      <w:proofErr w:type="spellStart"/>
+      <w:r>
+        <w:rPr>
+          <w:rFonts w:ascii="Cascadia Code" w:hAnsi="Cascadia Code" w:cs="Cascadia Code"/>
+          <w:i/>
+          <w:iCs/>
+          <w:sz w:val="18"/>
+          <w:szCs w:val="18"/>
+        </w:rPr>
+        <w:t>num</w:t>
+      </w:r>
+      <w:proofErr w:type="spellEnd"/>
+      <w:r>
+        <w:rPr>
+          <w:rFonts w:ascii="Cascadia Code" w:hAnsi="Cascadia Code" w:cs="Cascadia Code"/>
+          <w:sz w:val="18"/>
+          <w:szCs w:val="18"/>
+        </w:rPr>
+        <w:t xml:space="preserve"> &amp; 1)</w:t>
+      </w:r>
+    </w:p>
+    <w:p>
+      <w:pPr>
+        <w:tabs>
+          <w:tab w:val="left" w:pos="7481"/>
+        </w:tabs>
+        <w:spacing w:after="0"/>
+        <w:rPr>
+          <w:rFonts w:ascii="Cascadia Code" w:hAnsi="Cascadia Code" w:cs="Cascadia Code"/>
+          <w:sz w:val="18"/>
+          <w:szCs w:val="18"/>
+        </w:rPr>
+      </w:pPr>
+      <w:r>
+        <w:rPr>
+          <w:rFonts w:ascii="Cascadia Code" w:hAnsi="Cascadia Code" w:cs="Cascadia Code"/>
+          <w:sz w:val="18"/>
+          <w:szCs w:val="18"/>
+        </w:rPr>
+        <w:t>        {</w:t>
+      </w:r>
+    </w:p>
+    <w:p>
+      <w:pPr>
+        <w:tabs>
+          <w:tab w:val="left" w:pos="7481"/>
+        </w:tabs>
+        <w:spacing w:after="0"/>
+        <w:rPr>
+          <w:rFonts w:ascii="Cascadia Code" w:hAnsi="Cascadia Code" w:cs="Cascadia Code"/>
+          <w:sz w:val="18"/>
+          <w:szCs w:val="18"/>
+        </w:rPr>
+      </w:pPr>
+      <w:r>
+        <w:rPr>
+          <w:rFonts w:ascii="Cascadia Code" w:hAnsi="Cascadia Code" w:cs="Cascadia Code"/>
+          <w:sz w:val="18"/>
+          <w:szCs w:val="18"/>
+        </w:rPr>
+        <w:t>            count++;</w:t>
+      </w:r>
+    </w:p>
+    <w:p>
+      <w:pPr>
+        <w:tabs>
+          <w:tab w:val="left" w:pos="7481"/>
+        </w:tabs>
+        <w:spacing w:after="0"/>
+        <w:rPr>
+          <w:rFonts w:ascii="Cascadia Code" w:hAnsi="Cascadia Code" w:cs="Cascadia Code"/>
+          <w:sz w:val="18"/>
+          <w:szCs w:val="18"/>
+        </w:rPr>
+      </w:pPr>
+      <w:r>
+        <w:rPr>
+          <w:rFonts w:ascii="Cascadia Code" w:hAnsi="Cascadia Code" w:cs="Cascadia Code"/>
+          <w:sz w:val="18"/>
+          <w:szCs w:val="18"/>
+        </w:rPr>
+        <w:t>        }</w:t>
+      </w:r>
+    </w:p>
+    <w:p>
+      <w:pPr>
+        <w:tabs>
+          <w:tab w:val="left" w:pos="7481"/>
+        </w:tabs>
+        <w:spacing w:after="0"/>
+        <w:rPr>
+          <w:rFonts w:ascii="Cascadia Code" w:hAnsi="Cascadia Code" w:cs="Cascadia Code"/>
+          <w:sz w:val="18"/>
+          <w:szCs w:val="18"/>
+        </w:rPr>
+      </w:pPr>
+      <w:r>
+        <w:rPr>
+          <w:rFonts w:ascii="Cascadia Code" w:hAnsi="Cascadia Code" w:cs="Cascadia Code"/>
+          <w:sz w:val="18"/>
+          <w:szCs w:val="18"/>
+        </w:rPr>
+        <w:t xml:space="preserve">        </w:t>
+      </w:r>
+      <w:proofErr w:type="spellStart"/>
+      <w:r>
+        <w:rPr>
+          <w:rFonts w:ascii="Cascadia Code" w:hAnsi="Cascadia Code" w:cs="Cascadia Code"/>
+          <w:i/>
+          <w:iCs/>
+          <w:sz w:val="18"/>
+          <w:szCs w:val="18"/>
+        </w:rPr>
+        <w:t>num</w:t>
+      </w:r>
+      <w:proofErr w:type="spellEnd"/>
+      <w:r>
+        <w:rPr>
+          <w:rFonts w:ascii="Cascadia Code" w:hAnsi="Cascadia Code" w:cs="Cascadia Code"/>
+          <w:sz w:val="18"/>
+          <w:szCs w:val="18"/>
+        </w:rPr>
+        <w:t xml:space="preserve"> &gt;&gt;= 1</w:t>
+      </w:r>
+      <w:r>
+        <w:rPr>
+          <w:rFonts w:ascii="Cascadia Code" w:hAnsi="Cascadia Code" w:cs="Cascadia Code"/>
+          <w:sz w:val="18"/>
+          <w:szCs w:val="18"/>
+        </w:rPr>
+        <w:t>;</w:t>
+      </w:r>
+    </w:p>
+    <w:p>
+      <w:pPr>
+        <w:tabs>
+          <w:tab w:val="left" w:pos="7481"/>
+        </w:tabs>
+        <w:spacing w:after="0"/>
+        <w:rPr>
+          <w:rFonts w:ascii="Cascadia Code" w:hAnsi="Cascadia Code" w:cs="Cascadia Code"/>
+          <w:sz w:val="18"/>
+          <w:szCs w:val="18"/>
+        </w:rPr>
+      </w:pPr>
+      <w:r>
+        <w:rPr>
+          <w:rFonts w:ascii="Cascadia Code" w:hAnsi="Cascadia Code" w:cs="Cascadia Code"/>
+          <w:sz w:val="18"/>
+          <w:szCs w:val="18"/>
+        </w:rPr>
+        <w:t>    }</w:t>
+      </w:r>
+    </w:p>
+    <w:p>
+      <w:pPr>
+        <w:tabs>
+          <w:tab w:val="left" w:pos="7481"/>
+        </w:tabs>
+        <w:spacing w:after="0"/>
+        <w:rPr>
+          <w:rFonts w:ascii="Cascadia Code" w:hAnsi="Cascadia Code" w:cs="Cascadia Code"/>
+          <w:sz w:val="18"/>
+          <w:szCs w:val="18"/>
+        </w:rPr>
+      </w:pPr>
+      <w:r>
+        <w:rPr>
+          <w:rFonts w:ascii="Cascadia Code" w:hAnsi="Cascadia Code" w:cs="Cascadia Code"/>
+          <w:sz w:val="18"/>
+          <w:szCs w:val="18"/>
+        </w:rPr>
+        <w:t>    return count;</w:t>
+      </w:r>
+    </w:p>
+    <w:p>
+      <w:pPr>
+        <w:tabs>
+          <w:tab w:val="left" w:pos="7481"/>
+        </w:tabs>
+        <w:rPr>
+          <w:rFonts w:ascii="Times New Roman" w:hAnsi="Times New Roman" w:cs="Times New Roman"/>
+          <w:sz w:val="24"/>
+          <w:szCs w:val="24"/>
+        </w:rPr>
+      </w:pPr>
+      <w:r>
+        <w:rPr>
+          <w:rFonts w:ascii="Cascadia Code" w:hAnsi="Cascadia Code" w:cs="Cascadia Code"/>
+          <w:sz w:val="18"/>
+          <w:szCs w:val="18"/>
+        </w:rPr>
+        <w:t>}</w:t>
+      </w:r>
+    </w:p>
+    <w:p>
+      <w:pPr>
+        <w:tabs>
+          <w:tab w:val="left" w:pos="7481"/>
+        </w:tabs>
+        <w:rPr>
+          <w:rFonts w:ascii="Times New Roman" w:hAnsi="Times New Roman" w:cs="Times New Roman"/>
+          <w:b/>
+          <w:bCs/>
+          <w:sz w:val="24"/>
+          <w:szCs w:val="24"/>
+          <w:u w:val="single"/>
+        </w:rPr>
+      </w:pPr>
+      <w:r>
+        <w:rPr>
+          <w:rFonts w:ascii="Times New Roman" w:hAnsi="Times New Roman" w:cs="Times New Roman"/>
+          <w:sz w:val="24"/>
+          <w:szCs w:val="24"/>
+        </w:rPr>
+        <w:drawing>
+          <wp:anchor distT="0" distB="0" distL="114300" distR="114300" simplePos="0" relativeHeight="251679744" behindDoc="0" locked="0" layoutInCell="1" allowOverlap="1" wp14:anchorId="028DAB00" wp14:editId="0BA03F3F">
+            <wp:simplePos x="0" y="0"/>
+            <wp:positionH relativeFrom="margin">
+              <wp:align>left</wp:align>
+            </wp:positionH>
+            <wp:positionV relativeFrom="paragraph">
+              <wp:posOffset>249495</wp:posOffset>
+            </wp:positionV>
+            <wp:extent cx="3778370" cy="932430"/>
+            <wp:effectExtent l="19050" t="19050" r="12700" b="20320"/>
+            <wp:wrapThrough wrapText="bothSides">
+              <wp:wrapPolygon edited="0">
+                <wp:start x="-109" y="-441"/>
+                <wp:lineTo x="-109" y="21629"/>
+                <wp:lineTo x="21564" y="21629"/>
+                <wp:lineTo x="21564" y="-441"/>
+                <wp:lineTo x="-109" y="-441"/>
+              </wp:wrapPolygon>
+            </wp:wrapThrough>
+            <wp:docPr id="1757929451" name="Picture 1"/>
+            <wp:cNvGraphicFramePr>
+              <a:graphicFrameLocks xmlns:a="http://schemas.openxmlformats.org/drawingml/2006/main" noChangeAspect="1"/>
+            </wp:cNvGraphicFramePr>
+            <a:graphic xmlns:a="http://schemas.openxmlformats.org/drawingml/2006/main">
+              <a:graphicData uri="http://schemas.openxmlformats.org/drawingml/2006/picture">
+                <pic:pic xmlns:pic="http://schemas.openxmlformats.org/drawingml/2006/picture">
+                  <pic:nvPicPr>
+                    <pic:cNvPr id="1757929451" name=""/>
+                    <pic:cNvPicPr/>
+                  </pic:nvPicPr>
+                  <pic:blipFill>
+                    <a:blip r:embed="rId18">
+                      <a:extLst>
+                        <a:ext uri="{28A0092B-C50C-407E-A947-70E740481C1C}">
+                          <a14:useLocalDpi xmlns:a14="http://schemas.microsoft.com/office/drawing/2010/main" val="0"/>
+                        </a:ext>
+                      </a:extLst>
+                    </a:blip>
+                    <a:stretch>
+                      <a:fillRect/>
+                    </a:stretch>
+                  </pic:blipFill>
+                  <pic:spPr>
+                    <a:xfrm>
+                      <a:off x="0" y="0"/>
+                      <a:ext cx="3778370" cy="932430"/>
+                    </a:xfrm>
+                    <a:prstGeom prst="rect">
+                      <a:avLst/>
+                    </a:prstGeom>
+                    <a:ln>
+                      <a:solidFill>
+                        <a:schemeClr val="tx1"/>
+                      </a:solidFill>
+                    </a:ln>
+                  </pic:spPr>
+                </pic:pic>
+              </a:graphicData>
+            </a:graphic>
+          </wp:anchor>
+        </w:drawing>
+      </w:r>
+      <w:r>
+        <w:rPr>
+          <w:rFonts w:ascii="Times New Roman" w:hAnsi="Times New Roman" w:cs="Times New Roman"/>
+          <w:b/>
+          <w:bCs/>
+          <w:sz w:val="24"/>
+          <w:szCs w:val="24"/>
+          <w:u w:val="single"/>
+        </w:rPr>
+        <w:t xml:space="preserve">Output: </w:t>
+      </w:r>
+    </w:p>
+    <w:p>
+      <w:pPr>
+        <w:tabs>
+          <w:tab w:val="left" w:pos="7481"/>
+        </w:tabs>
+        <w:rPr>
+          <w:rFonts w:ascii="Times New Roman" w:hAnsi="Times New Roman" w:cs="Times New Roman"/>
+          <w:sz w:val="24"/>
+          <w:szCs w:val="24"/>
+        </w:rPr>
+      </w:pPr>
+    </w:p>
+    <w:p>
+      <w:pPr>
+        <w:rPr>
+          <w:rFonts w:ascii="Times New Roman" w:hAnsi="Times New Roman" w:cs="Times New Roman"/>
+          <w:sz w:val="24"/>
+          <w:szCs w:val="24"/>
+        </w:rPr>
+      </w:pPr>
+    </w:p>
+    <w:p>
+      <w:pPr>
+        <w:tabs>
+          <w:tab w:val="left" w:pos="7481"/>
+        </w:tabs>
+        <w:rPr>
+          <w:rFonts w:ascii="Times New Roman" w:hAnsi="Times New Roman" w:cs="Times New Roman"/>
+          <w:sz w:val="24"/>
+          <w:szCs w:val="24"/>
+        </w:rPr>
+      </w:pPr>
+    </w:p>
+    <w:p>
+      <w:pPr>
+        <w:tabs>
+          <w:tab w:val="left" w:pos="7481"/>
+        </w:tabs>
+        <w:rPr>
+          <w:rFonts w:ascii="Times New Roman" w:hAnsi="Times New Roman" w:cs="Times New Roman"/>
+          <w:sz w:val="24"/>
+          <w:szCs w:val="24"/>
+        </w:rPr>
+      </w:pPr>
+      <w:r>
+        <w:rPr>
+          <w:rFonts w:ascii="Times New Roman" w:hAnsi="Times New Roman" w:cs="Times New Roman"/>
+          <w:sz w:val="24"/>
+          <w:szCs w:val="24"/>
+        </w:rPr>
+        <w:drawing>
+          <wp:anchor distT="0" distB="0" distL="114300" distR="114300" simplePos="0" relativeHeight="251680768" behindDoc="0" locked="0" layoutInCell="1" allowOverlap="1" wp14:anchorId="5DDE0DAF" wp14:editId="7FE56153">
+            <wp:simplePos x="0" y="0"/>
+            <wp:positionH relativeFrom="margin">
+              <wp:align>left</wp:align>
+            </wp:positionH>
+            <wp:positionV relativeFrom="paragraph">
+              <wp:posOffset>91332</wp:posOffset>
+            </wp:positionV>
+            <wp:extent cx="4011930" cy="1103630"/>
+            <wp:effectExtent l="19050" t="19050" r="26670" b="20320"/>
+            <wp:wrapThrough wrapText="bothSides">
+              <wp:wrapPolygon edited="0">
+                <wp:start x="-103" y="-373"/>
+                <wp:lineTo x="-103" y="21625"/>
+                <wp:lineTo x="21641" y="21625"/>
+                <wp:lineTo x="21641" y="-373"/>
+                <wp:lineTo x="-103" y="-373"/>
+              </wp:wrapPolygon>
+            </wp:wrapThrough>
+            <wp:docPr id="1292566704" name="Picture 1"/>
+            <wp:cNvGraphicFramePr>
+              <a:graphicFrameLocks xmlns:a="http://schemas.openxmlformats.org/drawingml/2006/main" noChangeAspect="1"/>
+            </wp:cNvGraphicFramePr>
+            <a:graphic xmlns:a="http://schemas.openxmlformats.org/drawingml/2006/main">
+              <a:graphicData uri="http://schemas.openxmlformats.org/drawingml/2006/picture">
+                <pic:pic xmlns:pic="http://schemas.openxmlformats.org/drawingml/2006/picture">
+                  <pic:nvPicPr>
+                    <pic:cNvPr id="1292566704" name=""/>
+                    <pic:cNvPicPr/>
+                  </pic:nvPicPr>
+                  <pic:blipFill>
+                    <a:blip r:embed="rId19">
+                      <a:extLst>
+                        <a:ext uri="{28A0092B-C50C-407E-A947-70E740481C1C}">
+                          <a14:useLocalDpi xmlns:a14="http://schemas.microsoft.com/office/drawing/2010/main" val="0"/>
+                        </a:ext>
+                      </a:extLst>
+                    </a:blip>
+                    <a:stretch>
+                      <a:fillRect/>
+                    </a:stretch>
+                  </pic:blipFill>
+                  <pic:spPr>
+                    <a:xfrm>
+                      <a:off x="0" y="0"/>
+                      <a:ext cx="4011930" cy="1103630"/>
+                    </a:xfrm>
+                    <a:prstGeom prst="rect">
+                      <a:avLst/>
+                    </a:prstGeom>
+                    <a:ln>
+                      <a:solidFill>
+                        <a:schemeClr val="tx1"/>
+                      </a:solidFill>
+                    </a:ln>
+                  </pic:spPr>
+                </pic:pic>
+              </a:graphicData>
+            </a:graphic>
+            <wp14:sizeRelH relativeFrom="page">
+              <wp14:pctWidth>0</wp14:pctWidth>
+            </wp14:sizeRelH>
+            <wp14:sizeRelV relativeFrom="page">
+              <wp14:pctHeight>0</wp14:pctHeight>
+            </wp14:sizeRelV>
+          </wp:anchor>
+        </w:drawing>
+      </w:r>
+    </w:p>
+    <w:p>
+      <w:pPr>
+        <w:tabs>
+          <w:tab w:val="left" w:pos="7481"/>
+        </w:tabs>
+        <w:rPr>
+          <w:rFonts w:ascii="Times New Roman" w:hAnsi="Times New Roman" w:cs="Times New Roman"/>
+          <w:sz w:val="24"/>
+          <w:szCs w:val="24"/>
+        </w:rPr>
+      </w:pPr>
+    </w:p>
+    <w:p>
+      <w:pPr>
+        <w:rPr>
+          <w:rFonts w:ascii="Times New Roman" w:hAnsi="Times New Roman" w:cs="Times New Roman"/>
+          <w:sz w:val="24"/>
+          <w:szCs w:val="24"/>
+        </w:rPr>
+      </w:pPr>
+    </w:p>
+    <w:p>
+      <w:pPr>
+        <w:rPr>
+          <w:rFonts w:ascii="Times New Roman" w:hAnsi="Times New Roman" w:cs="Times New Roman"/>
+          <w:sz w:val="24"/>
+          <w:szCs w:val="24"/>
+        </w:rPr>
+      </w:pPr>
+      <w:r>
+        <w:rPr>
+          <w:rFonts w:ascii="Times New Roman" w:hAnsi="Times New Roman" w:cs="Times New Roman"/>
+          <w:sz w:val="24"/>
+          <w:szCs w:val="24"/>
+        </w:rPr>
+        <w:br w:type="page"/>
+      </w:r>
+    </w:p>
+    <w:p>
+      <w:pPr>
+        <w:tabs>
+          <w:tab w:val="left" w:pos="7481"/>
+        </w:tabs>
+        <w:rPr>
+          <w:rFonts w:ascii="Times New Roman" w:hAnsi="Times New Roman" w:cs="Times New Roman"/>
+          <w:b/>
+          <w:bCs/>
+          <w:sz w:val="24"/>
+          <w:szCs w:val="24"/>
+          <w:u w:val="single"/>
+        </w:rPr>
+      </w:pPr>
+      <w:r>
+        <w:rPr>
+          <w:rFonts w:ascii="Times New Roman" w:hAnsi="Times New Roman" w:cs="Times New Roman"/>
+          <w:b/>
+          <w:bCs/>
+          <w:sz w:val="24"/>
+          <w:szCs w:val="24"/>
+          <w:u w:val="single"/>
+        </w:rPr>
+        <w:lastRenderedPageBreak/>
+        <w:t>Assignment 9:</w:t>
+      </w:r>
+    </w:p>
+    <w:p>
+      <w:pPr>
+        <w:tabs>
+          <w:tab w:val="left" w:pos="7481"/>
+        </w:tabs>
+        <w:spacing w:after="0"/>
+        <w:jc w:val="both"/>
+        <w:rPr>
+          <w:rFonts w:ascii="Times New Roman" w:hAnsi="Times New Roman" w:cs="Times New Roman"/>
+        </w:rPr>
+      </w:pPr>
+      <w:r>
+        <w:rPr>
+          <w:rFonts w:ascii="Times New Roman" w:hAnsi="Times New Roman" w:cs="Times New Roman"/>
+        </w:rPr>
+        <w:t xml:space="preserve">Write a C program that includes a user-defined function named </w:t>
+      </w:r>
+      <w:proofErr w:type="spellStart"/>
+      <w:r>
+        <w:rPr>
+          <w:rFonts w:ascii="Times New Roman" w:hAnsi="Times New Roman" w:cs="Times New Roman"/>
+        </w:rPr>
+        <w:t>setBit</w:t>
+      </w:r>
+      <w:proofErr w:type="spellEnd"/>
+      <w:r>
+        <w:rPr>
+          <w:rFonts w:ascii="Times New Roman" w:hAnsi="Times New Roman" w:cs="Times New Roman"/>
+        </w:rPr>
+        <w:t xml:space="preserve"> with the signature</w:t>
+      </w:r>
+    </w:p>
+    <w:p>
+      <w:pPr>
+        <w:tabs>
+          <w:tab w:val="left" w:pos="7481"/>
+        </w:tabs>
+        <w:spacing w:after="0"/>
+        <w:jc w:val="both"/>
+        <w:rPr>
+          <w:rFonts w:ascii="Times New Roman" w:hAnsi="Times New Roman" w:cs="Times New Roman"/>
+        </w:rPr>
+      </w:pPr>
+      <w:r>
+        <w:rPr>
+          <w:rFonts w:ascii="Times New Roman" w:hAnsi="Times New Roman" w:cs="Times New Roman"/>
+          <w:b/>
+          <w:bCs/>
+        </w:rPr>
+        <w:t xml:space="preserve">int </w:t>
+      </w:r>
+      <w:proofErr w:type="spellStart"/>
+      <w:proofErr w:type="gramStart"/>
+      <w:r>
+        <w:rPr>
+          <w:rFonts w:ascii="Times New Roman" w:hAnsi="Times New Roman" w:cs="Times New Roman"/>
+          <w:b/>
+          <w:bCs/>
+        </w:rPr>
+        <w:t>setBit</w:t>
+      </w:r>
+      <w:proofErr w:type="spellEnd"/>
+      <w:r>
+        <w:rPr>
+          <w:rFonts w:ascii="Times New Roman" w:hAnsi="Times New Roman" w:cs="Times New Roman"/>
+          <w:b/>
+          <w:bCs/>
+        </w:rPr>
+        <w:t>(</w:t>
+      </w:r>
+      <w:proofErr w:type="gramEnd"/>
+      <w:r>
+        <w:rPr>
+          <w:rFonts w:ascii="Times New Roman" w:hAnsi="Times New Roman" w:cs="Times New Roman"/>
+          <w:b/>
+          <w:bCs/>
+        </w:rPr>
+        <w:t xml:space="preserve">int </w:t>
+      </w:r>
+      <w:proofErr w:type="spellStart"/>
+      <w:r>
+        <w:rPr>
+          <w:rFonts w:ascii="Times New Roman" w:hAnsi="Times New Roman" w:cs="Times New Roman"/>
+          <w:b/>
+          <w:bCs/>
+        </w:rPr>
+        <w:t>num</w:t>
+      </w:r>
+      <w:proofErr w:type="spellEnd"/>
+      <w:r>
+        <w:rPr>
+          <w:rFonts w:ascii="Times New Roman" w:hAnsi="Times New Roman" w:cs="Times New Roman"/>
+          <w:b/>
+          <w:bCs/>
+        </w:rPr>
+        <w:t>, int position</w:t>
+      </w:r>
+      <w:proofErr w:type="gramStart"/>
+      <w:r>
+        <w:rPr>
+          <w:rFonts w:ascii="Times New Roman" w:hAnsi="Times New Roman" w:cs="Times New Roman"/>
+          <w:b/>
+          <w:bCs/>
+        </w:rPr>
+        <w:t>);</w:t>
+      </w:r>
+      <w:r>
+        <w:rPr>
+          <w:rFonts w:ascii="Times New Roman" w:hAnsi="Times New Roman" w:cs="Times New Roman"/>
+        </w:rPr>
+        <w:t>.</w:t>
+      </w:r>
+      <w:proofErr w:type="gramEnd"/>
+      <w:r>
+        <w:rPr>
+          <w:rFonts w:ascii="Times New Roman" w:hAnsi="Times New Roman" w:cs="Times New Roman"/>
+        </w:rPr>
+        <w:t xml:space="preserve"> The function should set the bit at the specified position</w:t>
+      </w:r>
+    </w:p>
+    <w:p>
+      <w:pPr>
+        <w:tabs>
+          <w:tab w:val="left" w:pos="7481"/>
+        </w:tabs>
+        <w:jc w:val="both"/>
+        <w:rPr>
+          <w:rFonts w:ascii="Times New Roman" w:hAnsi="Times New Roman" w:cs="Times New Roman"/>
+        </w:rPr>
+      </w:pPr>
+      <w:r>
+        <w:rPr>
+          <w:rFonts w:ascii="Times New Roman" w:hAnsi="Times New Roman" w:cs="Times New Roman"/>
+        </w:rPr>
+        <w:t>(0-indexed) to 1 and return the modified number.</w:t>
+      </w:r>
+    </w:p>
+    <w:p>
+      <w:pPr>
+        <w:tabs>
+          <w:tab w:val="left" w:pos="7481"/>
+        </w:tabs>
+        <w:rPr>
+          <w:rFonts w:ascii="Times New Roman" w:hAnsi="Times New Roman" w:cs="Times New Roman"/>
+          <w:b/>
+          <w:bCs/>
+          <w:sz w:val="24"/>
+          <w:szCs w:val="24"/>
+          <w:u w:val="single"/>
+        </w:rPr>
+      </w:pPr>
+      <w:r>
+        <w:rPr>
+          <w:rFonts w:ascii="Times New Roman" w:hAnsi="Times New Roman" w:cs="Times New Roman"/>
+          <w:b/>
+          <w:bCs/>
+          <w:sz w:val="24"/>
+          <w:szCs w:val="24"/>
+          <w:u w:val="single"/>
+        </w:rPr>
+        <w:t xml:space="preserve">Source Code: </w:t>
+      </w:r>
+    </w:p>
+    <w:p>
+      <w:pPr>
+        <w:tabs>
+          <w:tab w:val="left" w:pos="7481"/>
+        </w:tabs>
+        <w:spacing w:after="0"/>
+        <w:rPr>
+          <w:rFonts w:ascii="Cascadia Code" w:hAnsi="Cascadia Code" w:cs="Cascadia Code"/>
+          <w:sz w:val="20"/>
+          <w:szCs w:val="20"/>
+        </w:rPr>
+      </w:pPr>
+      <w:r>
+        <w:rPr>
+          <w:rFonts w:ascii="Cascadia Code" w:hAnsi="Cascadia Code" w:cs="Cascadia Code"/>
+          <w:sz w:val="20"/>
+          <w:szCs w:val="20"/>
+        </w:rPr>
+        <w:t>#include &lt;</w:t>
+      </w:r>
+      <w:proofErr w:type="spellStart"/>
+      <w:r>
+        <w:rPr>
+          <w:rFonts w:ascii="Cascadia Code" w:hAnsi="Cascadia Code" w:cs="Cascadia Code"/>
+          <w:sz w:val="20"/>
+          <w:szCs w:val="20"/>
+        </w:rPr>
+        <w:t>stdio.h</w:t>
+      </w:r>
+      <w:proofErr w:type="spellEnd"/>
+      <w:r>
+        <w:rPr>
+          <w:rFonts w:ascii="Cascadia Code" w:hAnsi="Cascadia Code" w:cs="Cascadia Code"/>
+          <w:sz w:val="20"/>
+          <w:szCs w:val="20"/>
+        </w:rPr>
+        <w:t>&gt;</w:t>
+      </w:r>
+    </w:p>
+    <w:p>
+      <w:pPr>
+        <w:tabs>
+          <w:tab w:val="left" w:pos="7481"/>
+        </w:tabs>
+        <w:spacing w:after="0"/>
+        <w:rPr>
+          <w:rFonts w:ascii="Cascadia Code" w:hAnsi="Cascadia Code" w:cs="Cascadia Code"/>
+          <w:sz w:val="20"/>
+          <w:szCs w:val="20"/>
+        </w:rPr>
+      </w:pPr>
+    </w:p>
+    <w:p>
+      <w:pPr>
+        <w:tabs>
+          <w:tab w:val="left" w:pos="7481"/>
+        </w:tabs>
+        <w:spacing w:after="0"/>
+        <w:rPr>
+          <w:rFonts w:ascii="Cascadia Code" w:hAnsi="Cascadia Code" w:cs="Cascadia Code"/>
+          <w:sz w:val="20"/>
+          <w:szCs w:val="20"/>
+        </w:rPr>
+      </w:pPr>
+      <w:r>
+        <w:rPr>
+          <w:rFonts w:ascii="Cascadia Code" w:hAnsi="Cascadia Code" w:cs="Cascadia Code"/>
+          <w:sz w:val="20"/>
+          <w:szCs w:val="20"/>
+        </w:rPr>
+        <w:t xml:space="preserve">int </w:t>
+      </w:r>
+      <w:proofErr w:type="spellStart"/>
+      <w:proofErr w:type="gramStart"/>
+      <w:r>
+        <w:rPr>
+          <w:rFonts w:ascii="Cascadia Code" w:hAnsi="Cascadia Code" w:cs="Cascadia Code"/>
+          <w:sz w:val="20"/>
+          <w:szCs w:val="20"/>
+        </w:rPr>
+        <w:t>setBit</w:t>
+      </w:r>
+      <w:proofErr w:type="spellEnd"/>
+      <w:r>
+        <w:rPr>
+          <w:rFonts w:ascii="Cascadia Code" w:hAnsi="Cascadia Code" w:cs="Cascadia Code"/>
+          <w:sz w:val="20"/>
+          <w:szCs w:val="20"/>
+        </w:rPr>
+        <w:t>(</w:t>
+      </w:r>
+      <w:proofErr w:type="gramEnd"/>
+      <w:r>
+        <w:rPr>
+          <w:rFonts w:ascii="Cascadia Code" w:hAnsi="Cascadia Code" w:cs="Cascadia Code"/>
+          <w:sz w:val="20"/>
+          <w:szCs w:val="20"/>
+        </w:rPr>
+        <w:t>int, int);</w:t>
+      </w:r>
+    </w:p>
+    <w:p>
+      <w:pPr>
+        <w:tabs>
+          <w:tab w:val="left" w:pos="7481"/>
+        </w:tabs>
+        <w:spacing w:after="0"/>
+        <w:rPr>
+          <w:rFonts w:ascii="Cascadia Code" w:hAnsi="Cascadia Code" w:cs="Cascadia Code"/>
+          <w:sz w:val="20"/>
+          <w:szCs w:val="20"/>
+        </w:rPr>
+      </w:pPr>
+    </w:p>
+    <w:p>
+      <w:pPr>
+        <w:tabs>
+          <w:tab w:val="left" w:pos="7481"/>
+        </w:tabs>
+        <w:spacing w:after="0"/>
+        <w:rPr>
+          <w:rFonts w:ascii="Cascadia Code" w:hAnsi="Cascadia Code" w:cs="Cascadia Code"/>
+          <w:sz w:val="20"/>
+          <w:szCs w:val="20"/>
+        </w:rPr>
+      </w:pPr>
+      <w:r>
+        <w:rPr>
+          <w:rFonts w:ascii="Cascadia Code" w:hAnsi="Cascadia Code" w:cs="Cascadia Code"/>
+          <w:sz w:val="20"/>
+          <w:szCs w:val="20"/>
+        </w:rPr>
+        <w:t xml:space="preserve">int </w:t>
+      </w:r>
+      <w:proofErr w:type="gramStart"/>
+      <w:r>
+        <w:rPr>
+          <w:rFonts w:ascii="Cascadia Code" w:hAnsi="Cascadia Code" w:cs="Cascadia Code"/>
+          <w:sz w:val="20"/>
+          <w:szCs w:val="20"/>
+        </w:rPr>
+        <w:t>main(</w:t>
+      </w:r>
+      <w:proofErr w:type="gramEnd"/>
+      <w:r>
+        <w:rPr>
+          <w:rFonts w:ascii="Cascadia Code" w:hAnsi="Cascadia Code" w:cs="Cascadia Code"/>
+          <w:sz w:val="20"/>
+          <w:szCs w:val="20"/>
+        </w:rPr>
+        <w:t>)</w:t>
+      </w:r>
+    </w:p>
+    <w:p>
+      <w:pPr>
+        <w:tabs>
+          <w:tab w:val="left" w:pos="7481"/>
+        </w:tabs>
+        <w:spacing w:after="0"/>
+        <w:rPr>
+          <w:rFonts w:ascii="Cascadia Code" w:hAnsi="Cascadia Code" w:cs="Cascadia Code"/>
+          <w:sz w:val="20"/>
+          <w:szCs w:val="20"/>
+        </w:rPr>
+      </w:pPr>
+      <w:r>
+        <w:rPr>
+          <w:rFonts w:ascii="Cascadia Code" w:hAnsi="Cascadia Code" w:cs="Cascadia Code"/>
+          <w:sz w:val="20"/>
+          <w:szCs w:val="20"/>
+        </w:rPr>
+        <w:t>{</w:t>
+      </w:r>
+    </w:p>
+    <w:p>
+      <w:pPr>
+        <w:tabs>
+          <w:tab w:val="left" w:pos="7481"/>
+        </w:tabs>
+        <w:spacing w:after="0"/>
+        <w:rPr>
+          <w:rFonts w:ascii="Cascadia Code" w:hAnsi="Cascadia Code" w:cs="Cascadia Code"/>
+          <w:sz w:val="20"/>
+          <w:szCs w:val="20"/>
+        </w:rPr>
+      </w:pPr>
+      <w:r>
+        <w:rPr>
+          <w:rFonts w:ascii="Cascadia Code" w:hAnsi="Cascadia Code" w:cs="Cascadia Code"/>
+          <w:sz w:val="20"/>
+          <w:szCs w:val="20"/>
+        </w:rPr>
+        <w:t xml:space="preserve">    int </w:t>
+      </w:r>
+      <w:proofErr w:type="spellStart"/>
+      <w:r>
+        <w:rPr>
+          <w:rFonts w:ascii="Cascadia Code" w:hAnsi="Cascadia Code" w:cs="Cascadia Code"/>
+          <w:sz w:val="20"/>
+          <w:szCs w:val="20"/>
+        </w:rPr>
+        <w:t>num</w:t>
+      </w:r>
+      <w:proofErr w:type="spellEnd"/>
+      <w:r>
+        <w:rPr>
+          <w:rFonts w:ascii="Cascadia Code" w:hAnsi="Cascadia Code" w:cs="Cascadia Code"/>
+          <w:sz w:val="20"/>
+          <w:szCs w:val="20"/>
+        </w:rPr>
+        <w:t>, position;</w:t>
+      </w:r>
+    </w:p>
+    <w:p>
+      <w:pPr>
+        <w:tabs>
+          <w:tab w:val="left" w:pos="7481"/>
+        </w:tabs>
+        <w:spacing w:after="0"/>
+        <w:rPr>
+          <w:rFonts w:ascii="Cascadia Code" w:hAnsi="Cascadia Code" w:cs="Cascadia Code"/>
+          <w:sz w:val="20"/>
+          <w:szCs w:val="20"/>
+        </w:rPr>
+      </w:pPr>
+      <w:r>
+        <w:rPr>
+          <w:rFonts w:ascii="Cascadia Code" w:hAnsi="Cascadia Code" w:cs="Cascadia Code"/>
+          <w:sz w:val="20"/>
+          <w:szCs w:val="20"/>
+        </w:rPr>
+        <w:t xml:space="preserve">    </w:t>
+      </w:r>
+      <w:proofErr w:type="spellStart"/>
+      <w:proofErr w:type="gramStart"/>
+      <w:r>
+        <w:rPr>
+          <w:rFonts w:ascii="Cascadia Code" w:hAnsi="Cascadia Code" w:cs="Cascadia Code"/>
+          <w:sz w:val="20"/>
+          <w:szCs w:val="20"/>
+        </w:rPr>
+        <w:t>printf</w:t>
+      </w:r>
+      <w:proofErr w:type="spellEnd"/>
+      <w:r>
+        <w:rPr>
+          <w:rFonts w:ascii="Cascadia Code" w:hAnsi="Cascadia Code" w:cs="Cascadia Code"/>
+          <w:sz w:val="20"/>
+          <w:szCs w:val="20"/>
+        </w:rPr>
+        <w:t>(</w:t>
+      </w:r>
+      <w:proofErr w:type="gramEnd"/>
+      <w:r>
+        <w:rPr>
+          <w:rFonts w:ascii="Cascadia Code" w:hAnsi="Cascadia Code" w:cs="Cascadia Code"/>
+          <w:sz w:val="20"/>
+          <w:szCs w:val="20"/>
+        </w:rPr>
+        <w:t>"Enter the number: ");</w:t>
+      </w:r>
+    </w:p>
+    <w:p>
+      <w:pPr>
+        <w:tabs>
+          <w:tab w:val="left" w:pos="7481"/>
+        </w:tabs>
+        <w:spacing w:after="0"/>
+        <w:rPr>
+          <w:rFonts w:ascii="Cascadia Code" w:hAnsi="Cascadia Code" w:cs="Cascadia Code"/>
+          <w:sz w:val="20"/>
+          <w:szCs w:val="20"/>
+        </w:rPr>
+      </w:pPr>
+      <w:r>
+        <w:rPr>
+          <w:rFonts w:ascii="Cascadia Code" w:hAnsi="Cascadia Code" w:cs="Cascadia Code"/>
+          <w:sz w:val="20"/>
+          <w:szCs w:val="20"/>
+        </w:rPr>
+        <w:t xml:space="preserve">    </w:t>
+      </w:r>
+      <w:proofErr w:type="spellStart"/>
+      <w:proofErr w:type="gramStart"/>
+      <w:r>
+        <w:rPr>
+          <w:rFonts w:ascii="Cascadia Code" w:hAnsi="Cascadia Code" w:cs="Cascadia Code"/>
+          <w:sz w:val="20"/>
+          <w:szCs w:val="20"/>
+        </w:rPr>
+        <w:t>scanf</w:t>
+      </w:r>
+      <w:proofErr w:type="spellEnd"/>
+      <w:r>
+        <w:rPr>
+          <w:rFonts w:ascii="Cascadia Code" w:hAnsi="Cascadia Code" w:cs="Cascadia Code"/>
+          <w:sz w:val="20"/>
+          <w:szCs w:val="20"/>
+        </w:rPr>
+        <w:t>(</w:t>
+      </w:r>
+      <w:proofErr w:type="gramEnd"/>
+      <w:r>
+        <w:rPr>
+          <w:rFonts w:ascii="Cascadia Code" w:hAnsi="Cascadia Code" w:cs="Cascadia Code"/>
+          <w:sz w:val="20"/>
+          <w:szCs w:val="20"/>
+        </w:rPr>
+        <w:t>"%d", &amp;</w:t>
+      </w:r>
+      <w:proofErr w:type="spellStart"/>
+      <w:r>
+        <w:rPr>
+          <w:rFonts w:ascii="Cascadia Code" w:hAnsi="Cascadia Code" w:cs="Cascadia Code"/>
+          <w:sz w:val="20"/>
+          <w:szCs w:val="20"/>
+        </w:rPr>
+        <w:t>num</w:t>
+      </w:r>
+      <w:proofErr w:type="spellEnd"/>
+      <w:r>
+        <w:rPr>
+          <w:rFonts w:ascii="Cascadia Code" w:hAnsi="Cascadia Code" w:cs="Cascadia Code"/>
+          <w:sz w:val="20"/>
+          <w:szCs w:val="20"/>
+        </w:rPr>
+        <w:t>);</w:t>
+      </w:r>
+    </w:p>
+    <w:p>
+      <w:pPr>
+        <w:tabs>
+          <w:tab w:val="left" w:pos="7481"/>
+        </w:tabs>
+        <w:spacing w:after="0"/>
+        <w:rPr>
+          <w:rFonts w:ascii="Cascadia Code" w:hAnsi="Cascadia Code" w:cs="Cascadia Code"/>
+          <w:sz w:val="20"/>
+          <w:szCs w:val="20"/>
+        </w:rPr>
+      </w:pPr>
+      <w:r>
+        <w:rPr>
+          <w:rFonts w:ascii="Cascadia Code" w:hAnsi="Cascadia Code" w:cs="Cascadia Code"/>
+          <w:sz w:val="20"/>
+          <w:szCs w:val="20"/>
+        </w:rPr>
+        <w:t xml:space="preserve">    </w:t>
+      </w:r>
+      <w:proofErr w:type="spellStart"/>
+      <w:proofErr w:type="gramStart"/>
+      <w:r>
+        <w:rPr>
+          <w:rFonts w:ascii="Cascadia Code" w:hAnsi="Cascadia Code" w:cs="Cascadia Code"/>
+          <w:sz w:val="20"/>
+          <w:szCs w:val="20"/>
+        </w:rPr>
+        <w:t>printf</w:t>
+      </w:r>
+      <w:proofErr w:type="spellEnd"/>
+      <w:r>
+        <w:rPr>
+          <w:rFonts w:ascii="Cascadia Code" w:hAnsi="Cascadia Code" w:cs="Cascadia Code"/>
+          <w:sz w:val="20"/>
+          <w:szCs w:val="20"/>
+        </w:rPr>
+        <w:t>(</w:t>
+      </w:r>
+      <w:proofErr w:type="gramEnd"/>
+      <w:r>
+        <w:rPr>
+          <w:rFonts w:ascii="Cascadia Code" w:hAnsi="Cascadia Code" w:cs="Cascadia Code"/>
+          <w:sz w:val="20"/>
+          <w:szCs w:val="20"/>
+        </w:rPr>
+        <w:t xml:space="preserve">"Enter the </w:t>
+      </w:r>
+      <w:proofErr w:type="spellStart"/>
+      <w:r>
+        <w:rPr>
+          <w:rFonts w:ascii="Cascadia Code" w:hAnsi="Cascadia Code" w:cs="Cascadia Code"/>
+          <w:sz w:val="20"/>
+          <w:szCs w:val="20"/>
+        </w:rPr>
+        <w:t>postion</w:t>
+      </w:r>
+      <w:proofErr w:type="spellEnd"/>
+      <w:r>
+        <w:rPr>
+          <w:rFonts w:ascii="Cascadia Code" w:hAnsi="Cascadia Code" w:cs="Cascadia Code"/>
+          <w:sz w:val="20"/>
+          <w:szCs w:val="20"/>
+        </w:rPr>
+        <w:t xml:space="preserve"> where you want to set the bit (0-indexed): ");</w:t>
+      </w:r>
+    </w:p>
+    <w:p>
+      <w:pPr>
+        <w:tabs>
+          <w:tab w:val="left" w:pos="7481"/>
+        </w:tabs>
+        <w:spacing w:after="0"/>
+        <w:rPr>
+          <w:rFonts w:ascii="Cascadia Code" w:hAnsi="Cascadia Code" w:cs="Cascadia Code"/>
+          <w:sz w:val="20"/>
+          <w:szCs w:val="20"/>
+        </w:rPr>
+      </w:pPr>
+      <w:r>
+        <w:rPr>
+          <w:rFonts w:ascii="Cascadia Code" w:hAnsi="Cascadia Code" w:cs="Cascadia Code"/>
+          <w:sz w:val="20"/>
+          <w:szCs w:val="20"/>
+        </w:rPr>
+        <w:t xml:space="preserve">    </w:t>
+      </w:r>
+      <w:proofErr w:type="spellStart"/>
+      <w:proofErr w:type="gramStart"/>
+      <w:r>
+        <w:rPr>
+          <w:rFonts w:ascii="Cascadia Code" w:hAnsi="Cascadia Code" w:cs="Cascadia Code"/>
+          <w:sz w:val="20"/>
+          <w:szCs w:val="20"/>
+        </w:rPr>
+        <w:t>scanf</w:t>
+      </w:r>
+      <w:proofErr w:type="spellEnd"/>
+      <w:r>
+        <w:rPr>
+          <w:rFonts w:ascii="Cascadia Code" w:hAnsi="Cascadia Code" w:cs="Cascadia Code"/>
+          <w:sz w:val="20"/>
+          <w:szCs w:val="20"/>
+        </w:rPr>
+        <w:t>(</w:t>
+      </w:r>
+      <w:proofErr w:type="gramEnd"/>
+      <w:r>
+        <w:rPr>
+          <w:rFonts w:ascii="Cascadia Code" w:hAnsi="Cascadia Code" w:cs="Cascadia Code"/>
+          <w:sz w:val="20"/>
+          <w:szCs w:val="20"/>
+        </w:rPr>
+        <w:t>"%d", &amp;position);</w:t>
+      </w:r>
+    </w:p>
+    <w:p>
+      <w:pPr>
+        <w:tabs>
+          <w:tab w:val="left" w:pos="7481"/>
+        </w:tabs>
+        <w:spacing w:after="0"/>
+        <w:rPr>
+          <w:rFonts w:ascii="Cascadia Code" w:hAnsi="Cascadia Code" w:cs="Cascadia Code"/>
+          <w:sz w:val="20"/>
+          <w:szCs w:val="20"/>
+        </w:rPr>
+      </w:pPr>
+      <w:r>
+        <w:rPr>
+          <w:rFonts w:ascii="Cascadia Code" w:hAnsi="Cascadia Code" w:cs="Cascadia Code"/>
+          <w:sz w:val="20"/>
+          <w:szCs w:val="20"/>
+        </w:rPr>
+        <w:t xml:space="preserve">    </w:t>
+      </w:r>
+      <w:proofErr w:type="spellStart"/>
+      <w:proofErr w:type="gramStart"/>
+      <w:r>
+        <w:rPr>
+          <w:rFonts w:ascii="Cascadia Code" w:hAnsi="Cascadia Code" w:cs="Cascadia Code"/>
+          <w:sz w:val="20"/>
+          <w:szCs w:val="20"/>
+        </w:rPr>
+        <w:t>printf</w:t>
+      </w:r>
+      <w:proofErr w:type="spellEnd"/>
+      <w:r>
+        <w:rPr>
+          <w:rFonts w:ascii="Cascadia Code" w:hAnsi="Cascadia Code" w:cs="Cascadia Code"/>
+          <w:sz w:val="20"/>
+          <w:szCs w:val="20"/>
+        </w:rPr>
+        <w:t>(</w:t>
+      </w:r>
+      <w:proofErr w:type="gramEnd"/>
+      <w:r>
+        <w:rPr>
+          <w:rFonts w:ascii="Cascadia Code" w:hAnsi="Cascadia Code" w:cs="Cascadia Code"/>
+          <w:sz w:val="20"/>
+          <w:szCs w:val="20"/>
+        </w:rPr>
+        <w:t>"\</w:t>
+      </w:r>
+      <w:proofErr w:type="spellStart"/>
+      <w:r>
+        <w:rPr>
+          <w:rFonts w:ascii="Cascadia Code" w:hAnsi="Cascadia Code" w:cs="Cascadia Code"/>
+          <w:sz w:val="20"/>
+          <w:szCs w:val="20"/>
+        </w:rPr>
+        <w:t>nModified</w:t>
+      </w:r>
+      <w:proofErr w:type="spellEnd"/>
+      <w:r>
+        <w:rPr>
+          <w:rFonts w:ascii="Cascadia Code" w:hAnsi="Cascadia Code" w:cs="Cascadia Code"/>
+          <w:sz w:val="20"/>
+          <w:szCs w:val="20"/>
+        </w:rPr>
+        <w:t xml:space="preserve"> number = %d", </w:t>
+      </w:r>
+      <w:proofErr w:type="spellStart"/>
+      <w:proofErr w:type="gramStart"/>
+      <w:r>
+        <w:rPr>
+          <w:rFonts w:ascii="Cascadia Code" w:hAnsi="Cascadia Code" w:cs="Cascadia Code"/>
+          <w:sz w:val="20"/>
+          <w:szCs w:val="20"/>
+        </w:rPr>
+        <w:t>setBit</w:t>
+      </w:r>
+      <w:proofErr w:type="spellEnd"/>
+      <w:r>
+        <w:rPr>
+          <w:rFonts w:ascii="Cascadia Code" w:hAnsi="Cascadia Code" w:cs="Cascadia Code"/>
+          <w:sz w:val="20"/>
+          <w:szCs w:val="20"/>
+        </w:rPr>
+        <w:t>(</w:t>
+      </w:r>
+      <w:proofErr w:type="spellStart"/>
+      <w:proofErr w:type="gramEnd"/>
+      <w:r>
+        <w:rPr>
+          <w:rFonts w:ascii="Cascadia Code" w:hAnsi="Cascadia Code" w:cs="Cascadia Code"/>
+          <w:sz w:val="20"/>
+          <w:szCs w:val="20"/>
+        </w:rPr>
+        <w:t>num</w:t>
+      </w:r>
+      <w:proofErr w:type="spellEnd"/>
+      <w:r>
+        <w:rPr>
+          <w:rFonts w:ascii="Cascadia Code" w:hAnsi="Cascadia Code" w:cs="Cascadia Code"/>
+          <w:sz w:val="20"/>
+          <w:szCs w:val="20"/>
+        </w:rPr>
+        <w:t>, position));</w:t>
+      </w:r>
+    </w:p>
+    <w:p>
+      <w:pPr>
+        <w:tabs>
+          <w:tab w:val="left" w:pos="7481"/>
+        </w:tabs>
+        <w:spacing w:after="0"/>
+        <w:rPr>
+          <w:rFonts w:ascii="Cascadia Code" w:hAnsi="Cascadia Code" w:cs="Cascadia Code"/>
+          <w:sz w:val="20"/>
+          <w:szCs w:val="20"/>
+        </w:rPr>
+      </w:pPr>
+      <w:r>
+        <w:rPr>
+          <w:rFonts w:ascii="Cascadia Code" w:hAnsi="Cascadia Code" w:cs="Cascadia Code"/>
+          <w:sz w:val="20"/>
+          <w:szCs w:val="20"/>
+        </w:rPr>
+        <w:t>    return 0;</w:t>
+      </w:r>
+    </w:p>
+    <w:p>
+      <w:pPr>
+        <w:tabs>
+          <w:tab w:val="left" w:pos="7481"/>
+        </w:tabs>
+        <w:spacing w:after="0"/>
+        <w:rPr>
+          <w:rFonts w:ascii="Cascadia Code" w:hAnsi="Cascadia Code" w:cs="Cascadia Code"/>
+          <w:sz w:val="20"/>
+          <w:szCs w:val="20"/>
+        </w:rPr>
+      </w:pPr>
+      <w:r>
+        <w:rPr>
+          <w:rFonts w:ascii="Cascadia Code" w:hAnsi="Cascadia Code" w:cs="Cascadia Code"/>
+          <w:sz w:val="20"/>
+          <w:szCs w:val="20"/>
+        </w:rPr>
+        <w:t>}</w:t>
+      </w:r>
+    </w:p>
+    <w:p>
+      <w:pPr>
+        <w:tabs>
+          <w:tab w:val="left" w:pos="7481"/>
+        </w:tabs>
+        <w:spacing w:after="0"/>
+        <w:rPr>
+          <w:rFonts w:ascii="Cascadia Code" w:hAnsi="Cascadia Code" w:cs="Cascadia Code"/>
+          <w:sz w:val="20"/>
+          <w:szCs w:val="20"/>
+        </w:rPr>
+      </w:pPr>
+    </w:p>
+    <w:p>
+      <w:pPr>
+        <w:tabs>
+          <w:tab w:val="left" w:pos="7481"/>
+        </w:tabs>
+        <w:spacing w:after="0"/>
+        <w:rPr>
+          <w:rFonts w:ascii="Cascadia Code" w:hAnsi="Cascadia Code" w:cs="Cascadia Code"/>
+          <w:sz w:val="20"/>
+          <w:szCs w:val="20"/>
+        </w:rPr>
+      </w:pPr>
+      <w:r>
+        <w:rPr>
+          <w:rFonts w:ascii="Cascadia Code" w:hAnsi="Cascadia Code" w:cs="Cascadia Code"/>
+          <w:sz w:val="20"/>
+          <w:szCs w:val="20"/>
+        </w:rPr>
+        <w:t xml:space="preserve">int </w:t>
+      </w:r>
+      <w:proofErr w:type="spellStart"/>
+      <w:proofErr w:type="gramStart"/>
+      <w:r>
+        <w:rPr>
+          <w:rFonts w:ascii="Cascadia Code" w:hAnsi="Cascadia Code" w:cs="Cascadia Code"/>
+          <w:sz w:val="20"/>
+          <w:szCs w:val="20"/>
+        </w:rPr>
+        <w:t>setBit</w:t>
+      </w:r>
+      <w:proofErr w:type="spellEnd"/>
+      <w:r>
+        <w:rPr>
+          <w:rFonts w:ascii="Cascadia Code" w:hAnsi="Cascadia Code" w:cs="Cascadia Code"/>
+          <w:sz w:val="20"/>
+          <w:szCs w:val="20"/>
+        </w:rPr>
+        <w:t>(</w:t>
+      </w:r>
+      <w:proofErr w:type="gramEnd"/>
+      <w:r>
+        <w:rPr>
+          <w:rFonts w:ascii="Cascadia Code" w:hAnsi="Cascadia Code" w:cs="Cascadia Code"/>
+          <w:sz w:val="20"/>
+          <w:szCs w:val="20"/>
+        </w:rPr>
+        <w:t xml:space="preserve">int </w:t>
+      </w:r>
+      <w:proofErr w:type="spellStart"/>
+      <w:r>
+        <w:rPr>
+          <w:rFonts w:ascii="Cascadia Code" w:hAnsi="Cascadia Code" w:cs="Cascadia Code"/>
+          <w:i/>
+          <w:iCs/>
+          <w:sz w:val="20"/>
+          <w:szCs w:val="20"/>
+        </w:rPr>
+        <w:t>num</w:t>
+      </w:r>
+      <w:proofErr w:type="spellEnd"/>
+      <w:r>
+        <w:rPr>
+          <w:rFonts w:ascii="Cascadia Code" w:hAnsi="Cascadia Code" w:cs="Cascadia Code"/>
+          <w:sz w:val="20"/>
+          <w:szCs w:val="20"/>
+        </w:rPr>
+        <w:t xml:space="preserve">, int </w:t>
+      </w:r>
+      <w:r>
+        <w:rPr>
+          <w:rFonts w:ascii="Cascadia Code" w:hAnsi="Cascadia Code" w:cs="Cascadia Code"/>
+          <w:i/>
+          <w:iCs/>
+          <w:sz w:val="20"/>
+          <w:szCs w:val="20"/>
+        </w:rPr>
+        <w:t>position</w:t>
+      </w:r>
+      <w:r>
+        <w:rPr>
+          <w:rFonts w:ascii="Cascadia Code" w:hAnsi="Cascadia Code" w:cs="Cascadia Code"/>
+          <w:sz w:val="20"/>
+          <w:szCs w:val="20"/>
+        </w:rPr>
+        <w:t>)</w:t>
+      </w:r>
+    </w:p>
+    <w:p>
+      <w:pPr>
+        <w:tabs>
+          <w:tab w:val="left" w:pos="7481"/>
+        </w:tabs>
+        <w:spacing w:after="0"/>
+        <w:rPr>
+          <w:rFonts w:ascii="Cascadia Code" w:hAnsi="Cascadia Code" w:cs="Cascadia Code"/>
+          <w:sz w:val="20"/>
+          <w:szCs w:val="20"/>
+        </w:rPr>
+      </w:pPr>
+      <w:r>
+        <w:rPr>
+          <w:rFonts w:ascii="Cascadia Code" w:hAnsi="Cascadia Code" w:cs="Cascadia Code"/>
+          <w:sz w:val="20"/>
+          <w:szCs w:val="20"/>
+        </w:rPr>
+        <w:t>{</w:t>
+      </w:r>
+    </w:p>
+    <w:p>
+      <w:pPr>
+        <w:tabs>
+          <w:tab w:val="left" w:pos="7481"/>
+        </w:tabs>
+        <w:spacing w:after="0"/>
+        <w:rPr>
+          <w:rFonts w:ascii="Cascadia Code" w:hAnsi="Cascadia Code" w:cs="Cascadia Code"/>
+          <w:sz w:val="20"/>
+          <w:szCs w:val="20"/>
+        </w:rPr>
+      </w:pPr>
+      <w:r>
+        <w:rPr>
+          <w:rFonts w:ascii="Cascadia Code" w:hAnsi="Cascadia Code" w:cs="Cascadia Code"/>
+          <w:sz w:val="20"/>
+          <w:szCs w:val="20"/>
+        </w:rPr>
+        <w:t xml:space="preserve">    int mask = 1 &lt;&lt; </w:t>
+      </w:r>
+      <w:r>
+        <w:rPr>
+          <w:rFonts w:ascii="Cascadia Code" w:hAnsi="Cascadia Code" w:cs="Cascadia Code"/>
+          <w:i/>
+          <w:iCs/>
+          <w:sz w:val="20"/>
+          <w:szCs w:val="20"/>
+        </w:rPr>
+        <w:t>position</w:t>
+      </w:r>
+      <w:r>
+        <w:rPr>
+          <w:rFonts w:ascii="Cascadia Code" w:hAnsi="Cascadia Code" w:cs="Cascadia Code"/>
+          <w:sz w:val="20"/>
+          <w:szCs w:val="20"/>
+        </w:rPr>
+        <w:t>;</w:t>
+      </w:r>
+    </w:p>
+    <w:p>
+      <w:pPr>
+        <w:tabs>
+          <w:tab w:val="left" w:pos="7481"/>
+        </w:tabs>
+        <w:spacing w:after="0"/>
+        <w:rPr>
+          <w:rFonts w:ascii="Cascadia Code" w:hAnsi="Cascadia Code" w:cs="Cascadia Code"/>
+          <w:sz w:val="20"/>
+          <w:szCs w:val="20"/>
+        </w:rPr>
+      </w:pPr>
+      <w:r>
+        <w:rPr>
+          <w:rFonts w:ascii="Cascadia Code" w:hAnsi="Cascadia Code" w:cs="Cascadia Code"/>
+          <w:sz w:val="20"/>
+          <w:szCs w:val="20"/>
+        </w:rPr>
+        <w:t xml:space="preserve">    return </w:t>
+      </w:r>
+      <w:proofErr w:type="spellStart"/>
+      <w:r>
+        <w:rPr>
+          <w:rFonts w:ascii="Cascadia Code" w:hAnsi="Cascadia Code" w:cs="Cascadia Code"/>
+          <w:i/>
+          <w:iCs/>
+          <w:sz w:val="20"/>
+          <w:szCs w:val="20"/>
+        </w:rPr>
+        <w:t>num</w:t>
+      </w:r>
+      <w:proofErr w:type="spellEnd"/>
+      <w:r>
+        <w:rPr>
+          <w:rFonts w:ascii="Cascadia Code" w:hAnsi="Cascadia Code" w:cs="Cascadia Code"/>
+          <w:sz w:val="20"/>
+          <w:szCs w:val="20"/>
+        </w:rPr>
+        <w:t xml:space="preserve"> | mask;</w:t>
+      </w:r>
+    </w:p>
+    <w:p>
+      <w:pPr>
+        <w:tabs>
+          <w:tab w:val="left" w:pos="7481"/>
+        </w:tabs>
+        <w:rPr>
+          <w:rFonts w:ascii="Cascadia Code" w:hAnsi="Cascadia Code" w:cs="Cascadia Code"/>
+          <w:sz w:val="20"/>
+          <w:szCs w:val="20"/>
+        </w:rPr>
+      </w:pPr>
+      <w:r>
+        <w:rPr>
+          <w:rFonts w:ascii="Cascadia Code" w:hAnsi="Cascadia Code" w:cs="Cascadia Code"/>
+          <w:sz w:val="20"/>
+          <w:szCs w:val="20"/>
+        </w:rPr>
+        <w:t>}</w:t>
+      </w:r>
+    </w:p>
+    <w:p>
+      <w:pPr>
+        <w:tabs>
+          <w:tab w:val="left" w:pos="7481"/>
+        </w:tabs>
+        <w:rPr>
+          <w:rFonts w:ascii="Times New Roman" w:hAnsi="Times New Roman" w:cs="Times New Roman"/>
+          <w:sz w:val="24"/>
+          <w:szCs w:val="24"/>
+        </w:rPr>
+      </w:pPr>
+      <w:r>
+        <w:rPr>
+          <w:rFonts w:ascii="Times New Roman" w:hAnsi="Times New Roman" w:cs="Times New Roman"/>
+          <w:sz w:val="24"/>
+          <w:szCs w:val="24"/>
+        </w:rPr>
+        <w:drawing>
+          <wp:anchor distT="0" distB="0" distL="114300" distR="114300" simplePos="0" relativeHeight="251681792" behindDoc="0" locked="0" layoutInCell="1" allowOverlap="1" wp14:anchorId="155D849F" wp14:editId="2BF054E0">
+            <wp:simplePos x="0" y="0"/>
+            <wp:positionH relativeFrom="margin">
+              <wp:align>left</wp:align>
+            </wp:positionH>
+            <wp:positionV relativeFrom="paragraph">
+              <wp:posOffset>245242</wp:posOffset>
+            </wp:positionV>
+            <wp:extent cx="4373245" cy="989965"/>
+            <wp:effectExtent l="19050" t="19050" r="27305" b="19685"/>
+            <wp:wrapThrough wrapText="bothSides">
+              <wp:wrapPolygon edited="0">
+                <wp:start x="-94" y="-416"/>
+                <wp:lineTo x="-94" y="21614"/>
+                <wp:lineTo x="21641" y="21614"/>
+                <wp:lineTo x="21641" y="-416"/>
+                <wp:lineTo x="-94" y="-416"/>
+              </wp:wrapPolygon>
+            </wp:wrapThrough>
+            <wp:docPr id="1456779204" name="Picture 1"/>
+            <wp:cNvGraphicFramePr>
+              <a:graphicFrameLocks xmlns:a="http://schemas.openxmlformats.org/drawingml/2006/main" noChangeAspect="1"/>
+            </wp:cNvGraphicFramePr>
+            <a:graphic xmlns:a="http://schemas.openxmlformats.org/drawingml/2006/main">
+              <a:graphicData uri="http://schemas.openxmlformats.org/drawingml/2006/picture">
+                <pic:pic xmlns:pic="http://schemas.openxmlformats.org/drawingml/2006/picture">
+                  <pic:nvPicPr>
+                    <pic:cNvPr id="1456779204" name=""/>
+                    <pic:cNvPicPr/>
+                  </pic:nvPicPr>
+                  <pic:blipFill>
+                    <a:blip r:embed="rId20">
+                      <a:extLst>
+                        <a:ext uri="{28A0092B-C50C-407E-A947-70E740481C1C}">
+                          <a14:useLocalDpi xmlns:a14="http://schemas.microsoft.com/office/drawing/2010/main" val="0"/>
+                        </a:ext>
+                      </a:extLst>
+                    </a:blip>
+                    <a:stretch>
+                      <a:fillRect/>
+                    </a:stretch>
+                  </pic:blipFill>
+                  <pic:spPr>
+                    <a:xfrm>
+                      <a:off x="0" y="0"/>
+                      <a:ext cx="4373245" cy="989965"/>
+                    </a:xfrm>
+                    <a:prstGeom prst="rect">
+                      <a:avLst/>
+                    </a:prstGeom>
+                    <a:ln>
+                      <a:solidFill>
+                        <a:schemeClr val="tx1"/>
+                      </a:solidFill>
+                    </a:ln>
+                  </pic:spPr>
+                </pic:pic>
+              </a:graphicData>
+            </a:graphic>
+            <wp14:sizeRelH relativeFrom="page">
+              <wp14:pctWidth>0</wp14:pctWidth>
+            </wp14:sizeRelH>
+            <wp14:sizeRelV relativeFrom="page">
+              <wp14:pctHeight>0</wp14:pctHeight>
+            </wp14:sizeRelV>
+          </wp:anchor>
+        </w:drawing>
+      </w:r>
+      <w:r>
+        <w:rPr>
+          <w:rFonts w:ascii="Times New Roman" w:hAnsi="Times New Roman" w:cs="Times New Roman"/>
+          <w:b/>
+          <w:bCs/>
+          <w:sz w:val="24"/>
+          <w:szCs w:val="24"/>
+          <w:u w:val="single"/>
+        </w:rPr>
+        <w:t>Output:</w:t>
+      </w:r>
+      <w:r>
+        <w:rPr>
+          <w:rFonts w:ascii="Times New Roman" w:hAnsi="Times New Roman" w:cs="Times New Roman"/>
+          <w:sz w:val="24"/>
+          <w:szCs w:val="24"/>
+        </w:rPr>
+        <w:br w:type="textWrapping" w:clear="all"/>
+      </w:r>
+    </w:p>
+    <w:p>
+      <w:pPr>
+        <w:tabs>
+          <w:tab w:val="left" w:pos="7481"/>
+        </w:tabs>
+        <w:rPr>
+          <w:rFonts w:ascii="Times New Roman" w:hAnsi="Times New Roman" w:cs="Times New Roman"/>
+          <w:sz w:val="24"/>
+          <w:szCs w:val="24"/>
+        </w:rPr>
+      </w:pPr>
+    </w:p>
+    <w:p>
+      <w:pPr>
+        <w:tabs>
+          <w:tab w:val="left" w:pos="7481"/>
+        </w:tabs>
+        <w:rPr>
+          <w:rFonts w:ascii="Times New Roman" w:hAnsi="Times New Roman" w:cs="Times New Roman"/>
+          <w:sz w:val="24"/>
+          <w:szCs w:val="24"/>
+        </w:rPr>
+      </w:pPr>
+    </w:p>
+    <w:p>
+      <w:pPr>
+        <w:tabs>
+          <w:tab w:val="left" w:pos="7481"/>
+        </w:tabs>
+        <w:rPr>
+          <w:rFonts w:ascii="Times New Roman" w:hAnsi="Times New Roman" w:cs="Times New Roman"/>
+          <w:sz w:val="24"/>
+          <w:szCs w:val="24"/>
+        </w:rPr>
+      </w:pPr>
+      <w:r>
+        <w:rPr>
+          <w:rFonts w:ascii="Times New Roman" w:hAnsi="Times New Roman" w:cs="Times New Roman"/>
+          <w:sz w:val="24"/>
+          <w:szCs w:val="24"/>
+        </w:rPr>
+        <w:drawing>
+          <wp:anchor distT="0" distB="0" distL="114300" distR="114300" simplePos="0" relativeHeight="251682816" behindDoc="0" locked="0" layoutInCell="1" allowOverlap="1" wp14:anchorId="0DEF7EC0" wp14:editId="757EE5B2">
+            <wp:simplePos x="0" y="0"/>
+            <wp:positionH relativeFrom="margin">
+              <wp:align>left</wp:align>
+            </wp:positionH>
+            <wp:positionV relativeFrom="paragraph">
+              <wp:posOffset>253413</wp:posOffset>
+            </wp:positionV>
+            <wp:extent cx="4373245" cy="989330"/>
+            <wp:effectExtent l="19050" t="19050" r="27305" b="20320"/>
+            <wp:wrapThrough wrapText="bothSides">
+              <wp:wrapPolygon edited="0">
+                <wp:start x="-94" y="-416"/>
+                <wp:lineTo x="-94" y="21628"/>
+                <wp:lineTo x="21641" y="21628"/>
+                <wp:lineTo x="21641" y="-416"/>
+                <wp:lineTo x="-94" y="-416"/>
+              </wp:wrapPolygon>
+            </wp:wrapThrough>
+            <wp:docPr id="1811064809" name="Picture 1"/>
+            <wp:cNvGraphicFramePr>
+              <a:graphicFrameLocks xmlns:a="http://schemas.openxmlformats.org/drawingml/2006/main" noChangeAspect="1"/>
+            </wp:cNvGraphicFramePr>
+            <a:graphic xmlns:a="http://schemas.openxmlformats.org/drawingml/2006/main">
+              <a:graphicData uri="http://schemas.openxmlformats.org/drawingml/2006/picture">
+                <pic:pic xmlns:pic="http://schemas.openxmlformats.org/drawingml/2006/picture">
+                  <pic:nvPicPr>
+                    <pic:cNvPr id="1811064809" name=""/>
+                    <pic:cNvPicPr/>
+                  </pic:nvPicPr>
+                  <pic:blipFill>
+                    <a:blip r:embed="rId21">
+                      <a:extLst>
+                        <a:ext uri="{28A0092B-C50C-407E-A947-70E740481C1C}">
+                          <a14:useLocalDpi xmlns:a14="http://schemas.microsoft.com/office/drawing/2010/main" val="0"/>
+                        </a:ext>
+                      </a:extLst>
+                    </a:blip>
+                    <a:stretch>
+                      <a:fillRect/>
+                    </a:stretch>
+                  </pic:blipFill>
+                  <pic:spPr>
+                    <a:xfrm>
+                      <a:off x="0" y="0"/>
+                      <a:ext cx="4373245" cy="989330"/>
+                    </a:xfrm>
+                    <a:prstGeom prst="rect">
+                      <a:avLst/>
+                    </a:prstGeom>
+                    <a:ln>
+                      <a:solidFill>
+                        <a:schemeClr val="tx1"/>
+                      </a:solidFill>
+                    </a:ln>
+                  </pic:spPr>
+                </pic:pic>
+              </a:graphicData>
+            </a:graphic>
+            <wp14:sizeRelH relativeFrom="page">
+              <wp14:pctWidth>0</wp14:pctWidth>
+            </wp14:sizeRelH>
+            <wp14:sizeRelV relativeFrom="page">
+              <wp14:pctHeight>0</wp14:pctHeight>
+            </wp14:sizeRelV>
+          </wp:anchor>
+        </w:drawing>
+      </w:r>
+    </w:p>
+    <w:p>
+      <w:pPr>
+        <w:tabs>
+          <w:tab w:val="left" w:pos="7481"/>
+        </w:tabs>
+        <w:rPr>
+          <w:rFonts w:ascii="Times New Roman" w:hAnsi="Times New Roman" w:cs="Times New Roman"/>
+          <w:sz w:val="24"/>
+          <w:szCs w:val="24"/>
+        </w:rPr>
+      </w:pPr>
+    </w:p>
+    <w:p>
+      <w:pPr>
+        <w:tabs>
+          <w:tab w:val="left" w:pos="7481"/>
+        </w:tabs>
+        <w:rPr>
+          <w:rFonts w:ascii="Times New Roman" w:hAnsi="Times New Roman" w:cs="Times New Roman"/>
+          <w:sz w:val="24"/>
+          <w:szCs w:val="24"/>
+        </w:rPr>
+      </w:pPr>
+    </w:p>
+    <w:p>
+      <w:pPr>
+        <w:tabs>
+          <w:tab w:val="left" w:pos="7481"/>
+        </w:tabs>
+        <w:rPr>
+          <w:rFonts w:ascii="Times New Roman" w:hAnsi="Times New Roman" w:cs="Times New Roman"/>
+          <w:sz w:val="24"/>
+          <w:szCs w:val="24"/>
+        </w:rPr>
+      </w:pPr>
     </w:p>
     <w:sectPr>
       <w:pgSz w:w="11906" w:h="16838"/>

</xml_diff>